<commit_message>
updated some wordings in P2.rmd
</commit_message>
<xml_diff>
--- a/P2/Parkinson_Study_Codebook.docx
+++ b/P2/Parkinson_Study_Codebook.docx
@@ -2,9 +2,1277 @@
 <file path=word/document.xml><?xml version="1.0" encoding="utf-8"?>
 <w:document xmlns:wpc="http://schemas.microsoft.com/office/word/2010/wordprocessingCanvas" xmlns:cx="http://schemas.microsoft.com/office/drawing/2014/chartex" xmlns:cx1="http://schemas.microsoft.com/office/drawing/2015/9/8/chartex" xmlns:mc="http://schemas.openxmlformats.org/markup-compatibility/2006" xmlns:o="urn:schemas-microsoft-com:office:office" xmlns:r="http://schemas.openxmlformats.org/officeDocument/2006/relationships" xmlns:m="http://schemas.openxmlformats.org/officeDocument/2006/math" xmlns:v="urn:schemas-microsoft-com:vml" xmlns:wp14="http://schemas.microsoft.com/office/word/2010/wordprocessingDrawing" xmlns:wp="http://schemas.openxmlformats.org/drawingml/2006/wordprocessingDrawing" xmlns:w10="urn:schemas-microsoft-com:office:word" xmlns:w="http://schemas.openxmlformats.org/wordprocessingml/2006/main" xmlns:w14="http://schemas.microsoft.com/office/word/2010/wordml" xmlns:w15="http://schemas.microsoft.com/office/word/2012/wordml" xmlns:w16se="http://schemas.microsoft.com/office/word/2015/wordml/symex" xmlns:wpg="http://schemas.microsoft.com/office/word/2010/wordprocessingGroup" xmlns:wpi="http://schemas.microsoft.com/office/word/2010/wordprocessingInk" xmlns:wne="http://schemas.microsoft.com/office/word/2006/wordml" xmlns:wps="http://schemas.microsoft.com/office/word/2010/wordprocessingShape" mc:Ignorable="w14 w15 w16se wp14">
   <w:body>
+    <w:sdt>
+      <w:sdtPr>
+        <w:id w:val="-634407121"/>
+        <w:docPartObj>
+          <w:docPartGallery w:val="Cover Pages"/>
+          <w:docPartUnique/>
+        </w:docPartObj>
+      </w:sdtPr>
+      <w:sdtContent>
+        <w:p>
+          <w:r>
+            <w:rPr>
+              <w:noProof/>
+            </w:rPr>
+            <mc:AlternateContent>
+              <mc:Choice Requires="wps">
+                <w:drawing>
+                  <wp:anchor distT="0" distB="0" distL="114300" distR="114300" simplePos="0" relativeHeight="251663360" behindDoc="1" locked="0" layoutInCell="1" allowOverlap="1">
+                    <wp:simplePos x="0" y="0"/>
+                    <wp:positionH relativeFrom="page">
+                      <wp:align>center</wp:align>
+                    </wp:positionH>
+                    <wp:positionV relativeFrom="page">
+                      <wp:align>center</wp:align>
+                    </wp:positionV>
+                    <wp:extent cx="7383780" cy="9555480"/>
+                    <wp:effectExtent l="0" t="0" r="7620" b="7620"/>
+                    <wp:wrapNone/>
+                    <wp:docPr id="466" name="Rectangle 466"/>
+                    <wp:cNvGraphicFramePr>
+                      <a:graphicFrameLocks xmlns:a="http://schemas.openxmlformats.org/drawingml/2006/main"/>
+                    </wp:cNvGraphicFramePr>
+                    <a:graphic xmlns:a="http://schemas.openxmlformats.org/drawingml/2006/main">
+                      <a:graphicData uri="http://schemas.microsoft.com/office/word/2010/wordprocessingShape">
+                        <wps:wsp>
+                          <wps:cNvSpPr>
+                            <a:spLocks/>
+                          </wps:cNvSpPr>
+                          <wps:spPr>
+                            <a:xfrm>
+                              <a:off x="0" y="0"/>
+                              <a:ext cx="7383780" cy="9555480"/>
+                            </a:xfrm>
+                            <a:prstGeom prst="rect">
+                              <a:avLst/>
+                            </a:prstGeom>
+                            <a:gradFill>
+                              <a:gsLst>
+                                <a:gs pos="0">
+                                  <a:schemeClr val="accent1">
+                                    <a:lumMod val="20000"/>
+                                    <a:lumOff val="80000"/>
+                                  </a:schemeClr>
+                                </a:gs>
+                                <a:gs pos="100000">
+                                  <a:schemeClr val="accent1">
+                                    <a:lumMod val="60000"/>
+                                    <a:lumOff val="40000"/>
+                                  </a:schemeClr>
+                                </a:gs>
+                              </a:gsLst>
+                            </a:gradFill>
+                            <a:ln>
+                              <a:noFill/>
+                            </a:ln>
+                          </wps:spPr>
+                          <wps:style>
+                            <a:lnRef idx="2">
+                              <a:schemeClr val="accent1">
+                                <a:shade val="50000"/>
+                              </a:schemeClr>
+                            </a:lnRef>
+                            <a:fillRef idx="1003">
+                              <a:schemeClr val="lt2"/>
+                            </a:fillRef>
+                            <a:effectRef idx="0">
+                              <a:schemeClr val="accent1"/>
+                            </a:effectRef>
+                            <a:fontRef idx="minor">
+                              <a:schemeClr val="lt1"/>
+                            </a:fontRef>
+                          </wps:style>
+                          <wps:txbx>
+                            <w:txbxContent>
+                              <w:p/>
+                            </w:txbxContent>
+                          </wps:txbx>
+                          <wps:bodyPr rot="0" spcFirstLastPara="0" vertOverflow="overflow" horzOverflow="overflow" vert="horz" wrap="square" lIns="274320" tIns="45720" rIns="274320" bIns="45720" numCol="1" spcCol="0" rtlCol="0" fromWordArt="0" anchor="ctr" anchorCtr="0" forceAA="0" compatLnSpc="1">
+                            <a:prstTxWarp prst="textNoShape">
+                              <a:avLst/>
+                            </a:prstTxWarp>
+                            <a:noAutofit/>
+                          </wps:bodyPr>
+                        </wps:wsp>
+                      </a:graphicData>
+                    </a:graphic>
+                    <wp14:sizeRelH relativeFrom="page">
+                      <wp14:pctWidth>95000</wp14:pctWidth>
+                    </wp14:sizeRelH>
+                    <wp14:sizeRelV relativeFrom="page">
+                      <wp14:pctHeight>95000</wp14:pctHeight>
+                    </wp14:sizeRelV>
+                  </wp:anchor>
+                </w:drawing>
+              </mc:Choice>
+              <mc:Fallback>
+                <w:pict>
+                  <v:rect id="Rectangle 466" o:spid="_x0000_s1026" style="position:absolute;margin-left:0;margin-top:0;width:581.4pt;height:752.4pt;z-index:-251653120;visibility:visible;mso-wrap-style:square;mso-width-percent:950;mso-height-percent:950;mso-wrap-distance-left:9pt;mso-wrap-distance-top:0;mso-wrap-distance-right:9pt;mso-wrap-distance-bottom:0;mso-position-horizontal:center;mso-position-horizontal-relative:page;mso-position-vertical:center;mso-position-vertical-relative:page;mso-width-percent:950;mso-height-percent:950;mso-width-relative:page;mso-height-relative:page;v-text-anchor:middle" o:gfxdata="UEsDBBQABgAIAAAAIQC2gziS/gAAAOEBAAATAAAAW0NvbnRlbnRfVHlwZXNdLnhtbJSRQU7DMBBF&#10;90jcwfIWJU67QAgl6YK0S0CoHGBkTxKLZGx5TGhvj5O2G0SRWNoz/78nu9wcxkFMGNg6quQqL6RA&#10;0s5Y6ir5vt9lD1JwBDIwOMJKHpHlpr69KfdHjyxSmriSfYz+USnWPY7AufNIadK6MEJMx9ApD/oD&#10;OlTrorhX2lFEilmcO2RdNtjC5xDF9pCuTyYBB5bi6bQ4syoJ3g9WQ0ymaiLzg5KdCXlKLjvcW893&#10;SUOqXwnz5DrgnHtJTxOsQfEKIT7DmDSUCaxw7Rqn8787ZsmRM9e2VmPeBN4uqYvTtW7jvijg9N/y&#10;JsXecLq0q+WD6m8AAAD//wMAUEsDBBQABgAIAAAAIQA4/SH/1gAAAJQBAAALAAAAX3JlbHMvLnJl&#10;bHOkkMFqwzAMhu+DvYPRfXGawxijTi+j0GvpHsDYimMaW0Yy2fr2M4PBMnrbUb/Q94l/f/hMi1qR&#10;JVI2sOt6UJgd+ZiDgffL8ekFlFSbvV0oo4EbChzGx4f9GRdb25HMsYhqlCwG5lrLq9biZkxWOiqY&#10;22YiTra2kYMu1l1tQD30/bPm3wwYN0x18gb45AdQl1tp5j/sFB2T0FQ7R0nTNEV3j6o9feQzro1i&#10;OWA14Fm+Q8a1a8+Bvu/d/dMb2JY5uiPbhG/ktn4cqGU/er3pcvwCAAD//wMAUEsDBBQABgAIAAAA&#10;IQDIlDqi0wIAAIQGAAAOAAAAZHJzL2Uyb0RvYy54bWysVVtv0zAUfkfiP1h+Z+m9JVo6VZuGkMo2&#10;bUN7dh2niXB8jO3e+PU7tpOsGwUE4iU6PvfznUvOL/a1JFthbAUqo/2zHiVCccgrtc7o18frDzNK&#10;rGMqZxKUyOhBWHoxf//ufKdTMYASZC4MQSfKpjud0dI5nSaJ5aWomT0DLRQKCzA1c/g06yQ3bIfe&#10;a5kMer1JsgOTawNcWIvcqyik8+C/KAR3t0VhhSMyo5ibC18Tviv/TebnLF0bpsuKN2mwf8iiZpXC&#10;oJ2rK+YY2ZjqJ1d1xQ1YKNwZhzqBoqi4CDVgNf3em2oeSqZFqAXBsbqDyf4/t/xme2dIlWd0NJlQ&#10;oliNTbpH2JhaS0E8EyHaaZui5oO+M75Iq5fAv1kUJK8k/mEbnX1haq+LJZJ9wPvQ4S32jnBkToez&#10;4XSGbeEo+zgej0f48F5Z2pprY90nATXxREYNZhZwZtuldVG1VWngz68rKQNtUSUSRANi1guWYbTE&#10;pTRky3AoGOdCuX4QyU39BfLIx+HqNeOBbByiyJ61bMyx8xQyXtvjWH2v91cBJ61nlh4HHLXskwGR&#10;uY5lesqwrnipfDYKPBgRJs8J7YodCr1yBym8nlT3osApwJ4M/gSSLVkuIhjjX+YWHHrPBcbvfCMo&#10;w1PupRs0bW/UvaUI29vZ/hbLWGFnEQKDcp1xXSkwpyP328hRv8UoIuNBcvvVHv17cgX5AbfFQDwj&#10;VvPrCsdyyay7YwbvBo4y3kJ3i59Cwi6j0FCUlGB+nOJ7fVxnlFKywzuUUft9w4ygRH5WOLSD6Wg4&#10;8JcrvEbjqX+YV6LVsUht6kvAue7j3dU8kN7AyZYsDNRPeDQXPi6KmOIYPaPcmfZx6eKFxLPLxWIR&#10;1PBcaeaW6kFz79xD7Bfvcf/EjG620+Fi30B7tVj6ZkmjrrdUsNg4KKqwwS/INuDjqYsbFc+yv6XH&#10;76D18vOYPwMAAP//AwBQSwMEFAAGAAgAAAAhANtytvvcAAAABwEAAA8AAABkcnMvZG93bnJldi54&#10;bWxMj0FLw0AQhe+C/2EZwZvdJGopMZsigoeCIKn5AdvdaRLMzsbsJo3+eqde7GWY4T3efK/YLq4X&#10;M46h86QgXSUgkIy3HTUK6o/Xuw2IEDVZ3XtCBd8YYFteXxU6t/5EFc772AgOoZBrBW2MQy5lMC06&#10;HVZ+QGLt6EenI59jI+2oTxzuepklyVo63RF/aPWALy2az/3kFCTT+3xfH9OqMibLdmFnfuqvN6Vu&#10;b5bnJxARl/hvhjM+o0PJTAc/kQ2i5wz2/c2zlq4z7nHg7TF52IAsC3nJX/4CAAD//wMAUEsBAi0A&#10;FAAGAAgAAAAhALaDOJL+AAAA4QEAABMAAAAAAAAAAAAAAAAAAAAAAFtDb250ZW50X1R5cGVzXS54&#10;bWxQSwECLQAUAAYACAAAACEAOP0h/9YAAACUAQAACwAAAAAAAAAAAAAAAAAvAQAAX3JlbHMvLnJl&#10;bHNQSwECLQAUAAYACAAAACEAyJQ6otMCAACEBgAADgAAAAAAAAAAAAAAAAAuAgAAZHJzL2Uyb0Rv&#10;Yy54bWxQSwECLQAUAAYACAAAACEA23K2+9wAAAAHAQAADwAAAAAAAAAAAAAAAAAtBQAAZHJzL2Rv&#10;d25yZXYueG1sUEsFBgAAAAAEAAQA8wAAADYGAAAAAA==&#10;" fillcolor="#deeaf6 [660]" stroked="f" strokeweight="1pt">
+                    <v:fill color2="#9cc2e5 [1940]" rotate="t" focus="100%" type="gradient">
+                      <o:fill v:ext="view" type="gradientUnscaled"/>
+                    </v:fill>
+                    <v:path arrowok="t"/>
+                    <v:textbox inset="21.6pt,,21.6pt">
+                      <w:txbxContent>
+                        <w:p/>
+                      </w:txbxContent>
+                    </v:textbox>
+                    <w10:wrap anchorx="page" anchory="page"/>
+                  </v:rect>
+                </w:pict>
+              </mc:Fallback>
+            </mc:AlternateContent>
+          </w:r>
+          <w:r>
+            <w:rPr>
+              <w:noProof/>
+            </w:rPr>
+            <mc:AlternateContent>
+              <mc:Choice Requires="wps">
+                <w:drawing>
+                  <wp:anchor distT="0" distB="0" distL="114300" distR="114300" simplePos="0" relativeHeight="251660288" behindDoc="0" locked="0" layoutInCell="1" allowOverlap="1">
+                    <wp:simplePos x="0" y="0"/>
+                    <mc:AlternateContent>
+                      <mc:Choice Requires="wp14">
+                        <wp:positionH relativeFrom="page">
+                          <wp14:pctPosHOffset>45500</wp14:pctPosHOffset>
+                        </wp:positionH>
+                      </mc:Choice>
+                      <mc:Fallback>
+                        <wp:positionH relativeFrom="page">
+                          <wp:posOffset>3536315</wp:posOffset>
+                        </wp:positionH>
+                      </mc:Fallback>
+                    </mc:AlternateContent>
+                    <mc:AlternateContent>
+                      <mc:Choice Requires="wp14">
+                        <wp:positionV relativeFrom="page">
+                          <wp14:pctPosVOffset>2500</wp14:pctPosVOffset>
+                        </wp:positionV>
+                      </mc:Choice>
+                      <mc:Fallback>
+                        <wp:positionV relativeFrom="page">
+                          <wp:posOffset>251460</wp:posOffset>
+                        </wp:positionV>
+                      </mc:Fallback>
+                    </mc:AlternateContent>
+                    <wp:extent cx="2875915" cy="3017520"/>
+                    <wp:effectExtent l="0" t="0" r="0" b="0"/>
+                    <wp:wrapNone/>
+                    <wp:docPr id="467" name="Rectangle 467"/>
+                    <wp:cNvGraphicFramePr/>
+                    <a:graphic xmlns:a="http://schemas.openxmlformats.org/drawingml/2006/main">
+                      <a:graphicData uri="http://schemas.microsoft.com/office/word/2010/wordprocessingShape">
+                        <wps:wsp>
+                          <wps:cNvSpPr/>
+                          <wps:spPr>
+                            <a:xfrm>
+                              <a:off x="0" y="0"/>
+                              <a:ext cx="2875915" cy="3017520"/>
+                            </a:xfrm>
+                            <a:prstGeom prst="rect">
+                              <a:avLst/>
+                            </a:prstGeom>
+                            <a:solidFill>
+                              <a:schemeClr val="tx2"/>
+                            </a:solidFill>
+                            <a:ln>
+                              <a:noFill/>
+                            </a:ln>
+                          </wps:spPr>
+                          <wps:style>
+                            <a:lnRef idx="2">
+                              <a:schemeClr val="accent1">
+                                <a:shade val="50000"/>
+                              </a:schemeClr>
+                            </a:lnRef>
+                            <a:fillRef idx="1">
+                              <a:schemeClr val="accent1"/>
+                            </a:fillRef>
+                            <a:effectRef idx="0">
+                              <a:schemeClr val="accent1"/>
+                            </a:effectRef>
+                            <a:fontRef idx="minor">
+                              <a:schemeClr val="lt1"/>
+                            </a:fontRef>
+                          </wps:style>
+                          <wps:txbx>
+                            <w:txbxContent>
+                              <w:p>
+                                <w:pPr>
+                                  <w:spacing w:before="240"/>
+                                  <w:jc w:val="center"/>
+                                  <w:rPr>
+                                    <w:color w:val="FFFFFF" w:themeColor="background1"/>
+                                  </w:rPr>
+                                </w:pPr>
+                                <w:sdt>
+                                  <w:sdtPr>
+                                    <w:rPr>
+                                      <w:color w:val="FFFFFF" w:themeColor="background1"/>
+                                      <w:sz w:val="48"/>
+                                      <w:szCs w:val="48"/>
+                                    </w:rPr>
+                                    <w:alias w:val="Abstract"/>
+                                    <w:id w:val="8276291"/>
+                                    <w:dataBinding w:prefixMappings="xmlns:ns0='http://schemas.microsoft.com/office/2006/coverPageProps'" w:xpath="/ns0:CoverPageProperties[1]/ns0:Abstract[1]" w:storeItemID="{55AF091B-3C7A-41E3-B477-F2FDAA23CFDA}"/>
+                                    <w:text/>
+                                  </w:sdtPr>
+                                  <w:sdtContent>
+                                    <w:r>
+                                      <w:rPr>
+                                        <w:color w:val="FFFFFF" w:themeColor="background1"/>
+                                        <w:sz w:val="48"/>
+                                        <w:szCs w:val="48"/>
+                                      </w:rPr>
+                                      <w:t>Codebook for Statistical Analysis</w:t>
+                                    </w:r>
+                                  </w:sdtContent>
+                                </w:sdt>
+                              </w:p>
+                            </w:txbxContent>
+                          </wps:txbx>
+                          <wps:bodyPr rot="0" spcFirstLastPara="0" vertOverflow="overflow" horzOverflow="overflow" vert="horz" wrap="square" lIns="182880" tIns="182880" rIns="182880" bIns="365760" numCol="1" spcCol="0" rtlCol="0" fromWordArt="0" anchor="b" anchorCtr="0" forceAA="0" compatLnSpc="1">
+                            <a:prstTxWarp prst="textNoShape">
+                              <a:avLst/>
+                            </a:prstTxWarp>
+                            <a:noAutofit/>
+                          </wps:bodyPr>
+                        </wps:wsp>
+                      </a:graphicData>
+                    </a:graphic>
+                    <wp14:sizeRelH relativeFrom="page">
+                      <wp14:pctWidth>37000</wp14:pctWidth>
+                    </wp14:sizeRelH>
+                    <wp14:sizeRelV relativeFrom="page">
+                      <wp14:pctHeight>30000</wp14:pctHeight>
+                    </wp14:sizeRelV>
+                  </wp:anchor>
+                </w:drawing>
+              </mc:Choice>
+              <mc:Fallback>
+                <w:pict>
+                  <v:rect id="Rectangle 467" o:spid="_x0000_s1027" style="position:absolute;margin-left:0;margin-top:0;width:226.45pt;height:237.6pt;z-index:251660288;visibility:visible;mso-wrap-style:square;mso-width-percent:370;mso-height-percent:300;mso-left-percent:455;mso-top-percent:25;mso-wrap-distance-left:9pt;mso-wrap-distance-top:0;mso-wrap-distance-right:9pt;mso-wrap-distance-bottom:0;mso-position-horizontal-relative:page;mso-position-vertical-relative:page;mso-width-percent:370;mso-height-percent:300;mso-left-percent:455;mso-top-percent:25;mso-width-relative:page;mso-height-relative:page;v-text-anchor:bottom" o:gfxdata="UEsDBBQABgAIAAAAIQC2gziS/gAAAOEBAAATAAAAW0NvbnRlbnRfVHlwZXNdLnhtbJSRQU7DMBBF&#10;90jcwfIWJU67QAgl6YK0S0CoHGBkTxKLZGx5TGhvj5O2G0SRWNoz/78nu9wcxkFMGNg6quQqL6RA&#10;0s5Y6ir5vt9lD1JwBDIwOMJKHpHlpr69KfdHjyxSmriSfYz+USnWPY7AufNIadK6MEJMx9ApD/oD&#10;OlTrorhX2lFEilmcO2RdNtjC5xDF9pCuTyYBB5bi6bQ4syoJ3g9WQ0ymaiLzg5KdCXlKLjvcW893&#10;SUOqXwnz5DrgnHtJTxOsQfEKIT7DmDSUCaxw7Rqn8787ZsmRM9e2VmPeBN4uqYvTtW7jvijg9N/y&#10;JsXecLq0q+WD6m8AAAD//wMAUEsDBBQABgAIAAAAIQA4/SH/1gAAAJQBAAALAAAAX3JlbHMvLnJl&#10;bHOkkMFqwzAMhu+DvYPRfXGawxijTi+j0GvpHsDYimMaW0Yy2fr2M4PBMnrbUb/Q94l/f/hMi1qR&#10;JVI2sOt6UJgd+ZiDgffL8ekFlFSbvV0oo4EbChzGx4f9GRdb25HMsYhqlCwG5lrLq9biZkxWOiqY&#10;22YiTra2kYMu1l1tQD30/bPm3wwYN0x18gb45AdQl1tp5j/sFB2T0FQ7R0nTNEV3j6o9feQzro1i&#10;OWA14Fm+Q8a1a8+Bvu/d/dMb2JY5uiPbhG/ktn4cqGU/er3pcvwCAAD//wMAUEsDBBQABgAIAAAA&#10;IQBbIH7XoAIAAJ0FAAAOAAAAZHJzL2Uyb0RvYy54bWysVMlu2zAQvRfoPxC8N5KceqkROTAcuCgQ&#10;JEGSImeaIi0BFIclaUvu13dILW7SoIeiPtCzvFk1M1fXba3IUVhXgc5pdpFSIjSHotL7nH5/3n5a&#10;UOI80wVToEVOT8LR69XHD1eNWYoJlKAKYQk60W7ZmJyW3ptlkjheipq5CzBCo1KCrZlH1u6TwrIG&#10;vdcqmaTpLGnAFsYCF86h9KZT0lX0L6Xg/l5KJzxROcXcfHxtfHfhTVZXbLm3zJQV79Ng/5BFzSqN&#10;QUdXN8wzcrDVH67qiltwIP0FhzoBKSsuYg1YTZa+qeapZEbEWrA5zoxtcv/PLb87PlhSFTn9PJtT&#10;olmNH+kR28b0XgkShNiixrglIp/Mg+05h2Sot5W2Dv9YCWljW09jW0XrCUfhZDGffsmmlHDUXabZ&#10;fDqJjU/O5sY6/1VATQKRU4sJxHay463zGBKhAyREc6CqYlspFZkwK2KjLDky/Mq+nYSU0eIVSumA&#10;1RCsOnWQJKGyrpZI+ZMSAaf0o5DYlpB9TCQO5DkI41xon3WqkhWiiz1N8TdEH9KKuUSHwbPE+KPv&#10;3sGA7JwMvrsse3wwFXGeR+P0b4l1xqNFjAzaj8Z1pcG+50BhVX3kDj80qWtN6JJvd20cmYgMkh0U&#10;JxwjC91+OcO3FX7IW+b8A7O4ULh6eCT8PT5SQZNT6ClKSrA/35MHPM45ailpcEFz6n4cmBWUqG8a&#10;NyBbTBaLsNKvOPuK20XucjadzxCpD/UGcEIyPEmGRxKl1quBlBbqF7wn6xAZVUxzjJ/T3UBufHc6&#10;8B5xsV5HEO6xYf5WPxkeXIdOh1F9bl+YNf08e1yFOxjWmS3fjHWHDZYa1gcPsoozf+5s/w3wBsRh&#10;6u9VODK/8xF1vqqrXwAAAP//AwBQSwMEFAAGAAgAAAAhAHjHifzaAAAABQEAAA8AAABkcnMvZG93&#10;bnJldi54bWxMj0FLxEAMhe+C/2GI4KW4U6vdrrXTRQRF2JOrP2C2E9tiJ1M66W7990YvegkvvPDe&#10;l2q7+EEdcYp9IAPXqxQUUhNcT62B97enqw2oyJacHQKhgS+MsK3PzypbunCiVzzuuVUSQrG0Bjrm&#10;sdQ6Nh16G1dhRBLvI0zesqxTq91kTxLuB52l6Vp725M0dHbExw6bz/3sDTD2uzwUc/a8bpMXnWwo&#10;0cWNMZcXy8M9KMaF/47hB1/QoRamQ5jJRTUYkEf4d4p3m2d3oA4iijwDXVf6P339DQAA//8DAFBL&#10;AQItABQABgAIAAAAIQC2gziS/gAAAOEBAAATAAAAAAAAAAAAAAAAAAAAAABbQ29udGVudF9UeXBl&#10;c10ueG1sUEsBAi0AFAAGAAgAAAAhADj9If/WAAAAlAEAAAsAAAAAAAAAAAAAAAAALwEAAF9yZWxz&#10;Ly5yZWxzUEsBAi0AFAAGAAgAAAAhAFsgftegAgAAnQUAAA4AAAAAAAAAAAAAAAAALgIAAGRycy9l&#10;Mm9Eb2MueG1sUEsBAi0AFAAGAAgAAAAhAHjHifzaAAAABQEAAA8AAAAAAAAAAAAAAAAA+gQAAGRy&#10;cy9kb3ducmV2LnhtbFBLBQYAAAAABAAEAPMAAAABBgAAAAA=&#10;" fillcolor="#44546a [3215]" stroked="f" strokeweight="1pt">
+                    <v:textbox inset="14.4pt,14.4pt,14.4pt,28.8pt">
+                      <w:txbxContent>
+                        <w:p>
+                          <w:pPr>
+                            <w:spacing w:before="240"/>
+                            <w:jc w:val="center"/>
+                            <w:rPr>
+                              <w:color w:val="FFFFFF" w:themeColor="background1"/>
+                            </w:rPr>
+                          </w:pPr>
+                          <w:sdt>
+                            <w:sdtPr>
+                              <w:rPr>
+                                <w:color w:val="FFFFFF" w:themeColor="background1"/>
+                                <w:sz w:val="48"/>
+                                <w:szCs w:val="48"/>
+                              </w:rPr>
+                              <w:alias w:val="Abstract"/>
+                              <w:id w:val="8276291"/>
+                              <w:dataBinding w:prefixMappings="xmlns:ns0='http://schemas.microsoft.com/office/2006/coverPageProps'" w:xpath="/ns0:CoverPageProperties[1]/ns0:Abstract[1]" w:storeItemID="{55AF091B-3C7A-41E3-B477-F2FDAA23CFDA}"/>
+                              <w:text/>
+                            </w:sdtPr>
+                            <w:sdtContent>
+                              <w:r>
+                                <w:rPr>
+                                  <w:color w:val="FFFFFF" w:themeColor="background1"/>
+                                  <w:sz w:val="48"/>
+                                  <w:szCs w:val="48"/>
+                                </w:rPr>
+                                <w:t>Codebook for Statistical Analysis</w:t>
+                              </w:r>
+                            </w:sdtContent>
+                          </w:sdt>
+                        </w:p>
+                      </w:txbxContent>
+                    </v:textbox>
+                    <w10:wrap anchorx="page" anchory="page"/>
+                  </v:rect>
+                </w:pict>
+              </mc:Fallback>
+            </mc:AlternateContent>
+          </w:r>
+          <w:r>
+            <w:rPr>
+              <w:noProof/>
+            </w:rPr>
+            <mc:AlternateContent>
+              <mc:Choice Requires="wps">
+                <w:drawing>
+                  <wp:anchor distT="0" distB="0" distL="114300" distR="114300" simplePos="0" relativeHeight="251659264" behindDoc="0" locked="0" layoutInCell="1" allowOverlap="1">
+                    <wp:simplePos x="0" y="0"/>
+                    <mc:AlternateContent>
+                      <mc:Choice Requires="wp14">
+                        <wp:positionH relativeFrom="page">
+                          <wp14:pctPosHOffset>44000</wp14:pctPosHOffset>
+                        </wp:positionH>
+                      </mc:Choice>
+                      <mc:Fallback>
+                        <wp:positionH relativeFrom="page">
+                          <wp:posOffset>3419475</wp:posOffset>
+                        </wp:positionH>
+                      </mc:Fallback>
+                    </mc:AlternateContent>
+                    <mc:AlternateContent>
+                      <mc:Choice Requires="wp14">
+                        <wp:positionV relativeFrom="page">
+                          <wp14:pctPosVOffset>2500</wp14:pctPosVOffset>
+                        </wp:positionV>
+                      </mc:Choice>
+                      <mc:Fallback>
+                        <wp:positionV relativeFrom="page">
+                          <wp:posOffset>251460</wp:posOffset>
+                        </wp:positionV>
+                      </mc:Fallback>
+                    </mc:AlternateContent>
+                    <wp:extent cx="3108960" cy="7040880"/>
+                    <wp:effectExtent l="0" t="0" r="0" b="0"/>
+                    <wp:wrapNone/>
+                    <wp:docPr id="468" name="Rectangle 468"/>
+                    <wp:cNvGraphicFramePr/>
+                    <a:graphic xmlns:a="http://schemas.openxmlformats.org/drawingml/2006/main">
+                      <a:graphicData uri="http://schemas.microsoft.com/office/word/2010/wordprocessingShape">
+                        <wps:wsp>
+                          <wps:cNvSpPr/>
+                          <wps:spPr>
+                            <a:xfrm>
+                              <a:off x="0" y="0"/>
+                              <a:ext cx="3108960" cy="7040880"/>
+                            </a:xfrm>
+                            <a:prstGeom prst="rect">
+                              <a:avLst/>
+                            </a:prstGeom>
+                            <a:solidFill>
+                              <a:schemeClr val="bg1"/>
+                            </a:solidFill>
+                            <a:ln w="15875">
+                              <a:solidFill>
+                                <a:schemeClr val="bg2">
+                                  <a:lumMod val="50000"/>
+                                </a:schemeClr>
+                              </a:solidFill>
+                            </a:ln>
+                          </wps:spPr>
+                          <wps:style>
+                            <a:lnRef idx="2">
+                              <a:schemeClr val="accent1">
+                                <a:shade val="50000"/>
+                              </a:schemeClr>
+                            </a:lnRef>
+                            <a:fillRef idx="1">
+                              <a:schemeClr val="accent1"/>
+                            </a:fillRef>
+                            <a:effectRef idx="0">
+                              <a:schemeClr val="accent1"/>
+                            </a:effectRef>
+                            <a:fontRef idx="minor">
+                              <a:schemeClr val="lt1"/>
+                            </a:fontRef>
+                          </wps:style>
+                          <wps:bodyPr rot="0" spcFirstLastPara="0" vertOverflow="overflow" horzOverflow="overflow" vert="horz" wrap="square" lIns="91440" tIns="45720" rIns="91440" bIns="45720" numCol="1" spcCol="0" rtlCol="0" fromWordArt="0" anchor="ctr" anchorCtr="0" forceAA="0" compatLnSpc="1">
+                            <a:prstTxWarp prst="textNoShape">
+                              <a:avLst/>
+                            </a:prstTxWarp>
+                            <a:noAutofit/>
+                          </wps:bodyPr>
+                        </wps:wsp>
+                      </a:graphicData>
+                    </a:graphic>
+                    <wp14:sizeRelH relativeFrom="page">
+                      <wp14:pctWidth>40000</wp14:pctWidth>
+                    </wp14:sizeRelH>
+                    <wp14:sizeRelV relativeFrom="page">
+                      <wp14:pctHeight>70000</wp14:pctHeight>
+                    </wp14:sizeRelV>
+                  </wp:anchor>
+                </w:drawing>
+              </mc:Choice>
+              <mc:Fallback>
+                <w:pict>
+                  <v:rect w14:anchorId="1C02A224" id="Rectangle 468" o:spid="_x0000_s1026" style="position:absolute;margin-left:0;margin-top:0;width:244.8pt;height:554.4pt;z-index:251659264;visibility:visible;mso-wrap-style:square;mso-width-percent:400;mso-height-percent:700;mso-left-percent:440;mso-top-percent:25;mso-wrap-distance-left:9pt;mso-wrap-distance-top:0;mso-wrap-distance-right:9pt;mso-wrap-distance-bottom:0;mso-position-horizontal-relative:page;mso-position-vertical-relative:page;mso-width-percent:400;mso-height-percent:700;mso-left-percent:440;mso-top-percent:25;mso-width-relative:page;mso-height-relative:page;v-text-anchor:middle" o:gfxdata="UEsDBBQABgAIAAAAIQC2gziS/gAAAOEBAAATAAAAW0NvbnRlbnRfVHlwZXNdLnhtbJSRQU7DMBBF&#10;90jcwfIWJU67QAgl6YK0S0CoHGBkTxKLZGx5TGhvj5O2G0SRWNoz/78nu9wcxkFMGNg6quQqL6RA&#10;0s5Y6ir5vt9lD1JwBDIwOMJKHpHlpr69KfdHjyxSmriSfYz+USnWPY7AufNIadK6MEJMx9ApD/oD&#10;OlTrorhX2lFEilmcO2RdNtjC5xDF9pCuTyYBB5bi6bQ4syoJ3g9WQ0ymaiLzg5KdCXlKLjvcW893&#10;SUOqXwnz5DrgnHtJTxOsQfEKIT7DmDSUCaxw7Rqn8787ZsmRM9e2VmPeBN4uqYvTtW7jvijg9N/y&#10;JsXecLq0q+WD6m8AAAD//wMAUEsDBBQABgAIAAAAIQA4/SH/1gAAAJQBAAALAAAAX3JlbHMvLnJl&#10;bHOkkMFqwzAMhu+DvYPRfXGawxijTi+j0GvpHsDYimMaW0Yy2fr2M4PBMnrbUb/Q94l/f/hMi1qR&#10;JVI2sOt6UJgd+ZiDgffL8ekFlFSbvV0oo4EbChzGx4f9GRdb25HMsYhqlCwG5lrLq9biZkxWOiqY&#10;22YiTra2kYMu1l1tQD30/bPm3wwYN0x18gb45AdQl1tp5j/sFB2T0FQ7R0nTNEV3j6o9feQzro1i&#10;OWA14Fm+Q8a1a8+Bvu/d/dMb2JY5uiPbhG/ktn4cqGU/er3pcvwCAAD//wMAUEsDBBQABgAIAAAA&#10;IQAdj/pWqwIAAN8FAAAOAAAAZHJzL2Uyb0RvYy54bWysVN9PGzEMfp+0/yHK+7hr10KpuKIKxDSJ&#10;AQImntNc0jspibMk7bX76+fkflA6tEnT+pDGsf3Z/s72xeVOK7IVztdgCjo6ySkRhkNZm3VBvz/f&#10;fJpR4gMzJVNgREH3wtPLxccPF42dizFUoErhCIIYP29sQasQ7DzLPK+EZv4ErDColOA0Cyi6dVY6&#10;1iC6Vtk4z0+zBlxpHXDhPb5et0q6SPhSCh7upfQiEFVQzC2k06VzFc9sccHma8dsVfMuDfYPWWhW&#10;Gww6QF2zwMjG1b9B6Zo78CDDCQedgZQ1F6kGrGaUH1XzVDErUi1IjrcDTf7/wfK77YMjdVnQySl+&#10;KsM0fqRHpI2ZtRIkPiJFjfVztHyyD66TPF5jvTvpdPzHSsgu0bofaBW7QDg+fh7ls/NTZJ+j7iyf&#10;5LNZIj57dbfOhy8CNImXgjpMINHJtrc+YEg07U1iNA+qLm9qpZIQe0VcKUe2DL/yaj2KKaPHGytl&#10;SIMNOp2dTRPyG2Vqt0OIcbJRG/0NyhZ2muOvB+4jHofBoMrgY+SrZSjdwl6JmKkyj0Ii2chJG+Ao&#10;LuNcmDBq86tYKf4WOgFGZIlcDNgdQJ9kC9Jjt9R09tFVpCkZnPM2+p+cB48UGUwYnHVtwL0HoLCq&#10;LnJr35PUUhNZWkG5x1Z00M6ot/ymxma4ZT48MIdDiQ2Eiybc4yEV4MeE7kZJBe7ne+/RHmcFtZQ0&#10;OOQF9T82zAlK1FeDU3Q+mkziVkjCZHo2RsEdalaHGrPRV4AdNsKVZnm6Rvug+qt0oF9wHy1jVFQx&#10;wzF2QXlwvXAV2uWDG42L5TKZ4SawLNyaJ8sjeGQ1Nvvz7oU5201EwGG6g34hsPnRYLS20dPAchNA&#10;1mlqXnnt+MYtknq223hxTR3Kyep1Ly9+AQAA//8DAFBLAwQUAAYACAAAACEAlei4fN0AAAAGAQAA&#10;DwAAAGRycy9kb3ducmV2LnhtbEyPQWvCQBCF7wX/wzJCb3WjFIlpNiLSFnoRYoXgbc1Ok9DsbLq7&#10;avz3nfbSXh4M7/HeN/l6tL24oA+dIwXzWQICqXamo0bB4f3lIQURoiaje0eo4IYB1sXkLteZcVcq&#10;8bKPjeASCplW0MY4ZFKGukWrw8wNSOx9OG915NM30nh95XLby0WSLKXVHfFCqwfctlh/7s9WQXVz&#10;fhHf7HF13FXVrpSH8uv1Wan76bh5AhFxjH9h+MFndCiY6eTOZILoFfAj8VfZe0xXSxAnDs2TNAVZ&#10;5PI/fvENAAD//wMAUEsBAi0AFAAGAAgAAAAhALaDOJL+AAAA4QEAABMAAAAAAAAAAAAAAAAAAAAA&#10;AFtDb250ZW50X1R5cGVzXS54bWxQSwECLQAUAAYACAAAACEAOP0h/9YAAACUAQAACwAAAAAAAAAA&#10;AAAAAAAvAQAAX3JlbHMvLnJlbHNQSwECLQAUAAYACAAAACEAHY/6VqsCAADfBQAADgAAAAAAAAAA&#10;AAAAAAAuAgAAZHJzL2Uyb0RvYy54bWxQSwECLQAUAAYACAAAACEAlei4fN0AAAAGAQAADwAAAAAA&#10;AAAAAAAAAAAFBQAAZHJzL2Rvd25yZXYueG1sUEsFBgAAAAAEAAQA8wAAAA8GAAAAAA==&#10;" fillcolor="white [3212]" strokecolor="#747070 [1614]" strokeweight="1.25pt">
+                    <w10:wrap anchorx="page" anchory="page"/>
+                  </v:rect>
+                </w:pict>
+              </mc:Fallback>
+            </mc:AlternateContent>
+          </w:r>
+          <w:r>
+            <w:rPr>
+              <w:noProof/>
+            </w:rPr>
+            <mc:AlternateContent>
+              <mc:Choice Requires="wps">
+                <w:drawing>
+                  <wp:anchor distT="0" distB="0" distL="114300" distR="114300" simplePos="0" relativeHeight="251662336" behindDoc="0" locked="0" layoutInCell="1" allowOverlap="1">
+                    <wp:simplePos x="0" y="0"/>
+                    <mc:AlternateContent>
+                      <mc:Choice Requires="wp14">
+                        <wp:positionH relativeFrom="page">
+                          <wp14:pctPosHOffset>45500</wp14:pctPosHOffset>
+                        </wp:positionH>
+                      </mc:Choice>
+                      <mc:Fallback>
+                        <wp:positionH relativeFrom="page">
+                          <wp:posOffset>3536315</wp:posOffset>
+                        </wp:positionH>
+                      </mc:Fallback>
+                    </mc:AlternateContent>
+                    <mc:AlternateContent>
+                      <mc:Choice Requires="wp14">
+                        <wp:positionV relativeFrom="page">
+                          <wp14:pctPosVOffset>69000</wp14:pctPosVOffset>
+                        </wp:positionV>
+                      </mc:Choice>
+                      <mc:Fallback>
+                        <wp:positionV relativeFrom="page">
+                          <wp:posOffset>6939915</wp:posOffset>
+                        </wp:positionV>
+                      </mc:Fallback>
+                    </mc:AlternateContent>
+                    <wp:extent cx="2875915" cy="118745"/>
+                    <wp:effectExtent l="0" t="0" r="0" b="0"/>
+                    <wp:wrapNone/>
+                    <wp:docPr id="469" name="Rectangle 469"/>
+                    <wp:cNvGraphicFramePr/>
+                    <a:graphic xmlns:a="http://schemas.openxmlformats.org/drawingml/2006/main">
+                      <a:graphicData uri="http://schemas.microsoft.com/office/word/2010/wordprocessingShape">
+                        <wps:wsp>
+                          <wps:cNvSpPr/>
+                          <wps:spPr>
+                            <a:xfrm>
+                              <a:off x="0" y="0"/>
+                              <a:ext cx="2875915" cy="118745"/>
+                            </a:xfrm>
+                            <a:prstGeom prst="rect">
+                              <a:avLst/>
+                            </a:prstGeom>
+                            <a:ln>
+                              <a:noFill/>
+                            </a:ln>
+                          </wps:spPr>
+                          <wps:style>
+                            <a:lnRef idx="2">
+                              <a:schemeClr val="accent1">
+                                <a:shade val="50000"/>
+                              </a:schemeClr>
+                            </a:lnRef>
+                            <a:fillRef idx="1">
+                              <a:schemeClr val="accent1"/>
+                            </a:fillRef>
+                            <a:effectRef idx="0">
+                              <a:schemeClr val="accent1"/>
+                            </a:effectRef>
+                            <a:fontRef idx="minor">
+                              <a:schemeClr val="lt1"/>
+                            </a:fontRef>
+                          </wps:style>
+                          <wps:bodyPr rot="0" spcFirstLastPara="0" vertOverflow="overflow" horzOverflow="overflow" vert="horz" wrap="square" lIns="91440" tIns="45720" rIns="91440" bIns="45720" numCol="1" spcCol="0" rtlCol="0" fromWordArt="0" anchor="ctr" anchorCtr="0" forceAA="0" compatLnSpc="1">
+                            <a:prstTxWarp prst="textNoShape">
+                              <a:avLst/>
+                            </a:prstTxWarp>
+                            <a:noAutofit/>
+                          </wps:bodyPr>
+                        </wps:wsp>
+                      </a:graphicData>
+                    </a:graphic>
+                    <wp14:sizeRelH relativeFrom="page">
+                      <wp14:pctWidth>37000</wp14:pctWidth>
+                    </wp14:sizeRelH>
+                    <wp14:sizeRelV relativeFrom="margin">
+                      <wp14:pctHeight>0</wp14:pctHeight>
+                    </wp14:sizeRelV>
+                  </wp:anchor>
+                </w:drawing>
+              </mc:Choice>
+              <mc:Fallback>
+                <w:pict>
+                  <v:rect w14:anchorId="035C2E53" id="Rectangle 469" o:spid="_x0000_s1026" style="position:absolute;margin-left:0;margin-top:0;width:226.45pt;height:9.35pt;z-index:251662336;visibility:visible;mso-wrap-style:square;mso-width-percent:370;mso-height-percent:0;mso-left-percent:455;mso-top-percent:690;mso-wrap-distance-left:9pt;mso-wrap-distance-top:0;mso-wrap-distance-right:9pt;mso-wrap-distance-bottom:0;mso-position-horizontal-relative:page;mso-position-vertical-relative:page;mso-width-percent:370;mso-height-percent:0;mso-left-percent:455;mso-top-percent:690;mso-width-relative:page;mso-height-relative:margin;v-text-anchor:middle" o:gfxdata="UEsDBBQABgAIAAAAIQC2gziS/gAAAOEBAAATAAAAW0NvbnRlbnRfVHlwZXNdLnhtbJSRQU7DMBBF&#10;90jcwfIWJU67QAgl6YK0S0CoHGBkTxKLZGx5TGhvj5O2G0SRWNoz/78nu9wcxkFMGNg6quQqL6RA&#10;0s5Y6ir5vt9lD1JwBDIwOMJKHpHlpr69KfdHjyxSmriSfYz+USnWPY7AufNIadK6MEJMx9ApD/oD&#10;OlTrorhX2lFEilmcO2RdNtjC5xDF9pCuTyYBB5bi6bQ4syoJ3g9WQ0ymaiLzg5KdCXlKLjvcW893&#10;SUOqXwnz5DrgnHtJTxOsQfEKIT7DmDSUCaxw7Rqn8787ZsmRM9e2VmPeBN4uqYvTtW7jvijg9N/y&#10;JsXecLq0q+WD6m8AAAD//wMAUEsDBBQABgAIAAAAIQA4/SH/1gAAAJQBAAALAAAAX3JlbHMvLnJl&#10;bHOkkMFqwzAMhu+DvYPRfXGawxijTi+j0GvpHsDYimMaW0Yy2fr2M4PBMnrbUb/Q94l/f/hMi1qR&#10;JVI2sOt6UJgd+ZiDgffL8ekFlFSbvV0oo4EbChzGx4f9GRdb25HMsYhqlCwG5lrLq9biZkxWOiqY&#10;22YiTra2kYMu1l1tQD30/bPm3wwYN0x18gb45AdQl1tp5j/sFB2T0FQ7R0nTNEV3j6o9feQzro1i&#10;OWA14Fm+Q8a1a8+Bvu/d/dMb2JY5uiPbhG/ktn4cqGU/er3pcvwCAAD//wMAUEsDBBQABgAIAAAA&#10;IQD+yuLsgQIAAFUFAAAOAAAAZHJzL2Uyb0RvYy54bWysVE1v2zAMvQ/YfxB0Xx0HST+COkXQosOA&#10;oi3aDj2rshQbkEWNUuJkv36U5LhFW+wwLAdFEslH8vlR5xe7zrCtQt+CrXh5NOFMWQl1a9cV//l0&#10;/e2UMx+ErYUBqyq+V55fLL9+Oe/dQk2hAVMrZARi/aJ3FW9CcIui8LJRnfBH4JQlowbsRKAjrosa&#10;RU/onSmmk8lx0QPWDkEq7+n2Khv5MuFrrWS409qrwEzFqbaQVkzrS1yL5blYrFG4ppVDGeIfquhE&#10;aynpCHUlgmAbbD9Ada1E8KDDkYSuAK1bqVIP1E05edfNYyOcSr0QOd6NNPn/Bytvt/fI2rris+Mz&#10;zqzo6CM9EG3Cro1i8ZIo6p1fkOeju8fh5Gkb+91p7OI/dcJ2idb9SKvaBSbpcnp6Mj8r55xJspXl&#10;6clsHkGL12iHPnxX0LG4qThS/sSm2N74kF0PLjGZsXG1cN0ak63xpohV5rrSLuyNyt4PSlOLsZKE&#10;msSlLg2yrSBZCCmVDWU2NaJW+Xo+od9Q5xiRqjaWACOypvwj9gAQhfsRO1c5+MdQlbQ5Bk/+VlgO&#10;HiNSZrBhDO5aC/gZgKGuhszZ/0BSpiay9AL1ngSAkCfDO3nd0je4ET7cC6RRoKGh8Q53tGgDfcVh&#10;2HHWAP7+7D76k0LJyllPo1Vx/2sjUHFmfljS7lk5m8VZTIfZ/GRKB3xreXlrsZvuEugzlfSQOJm2&#10;0T+Yw1YjdM/0CqxiVjIJKyl3xWXAw+Ey5JGnd0Sq1Sq50fw5EW7so5MRPLIaNfa0exboBiEGkvAt&#10;HMZQLN7pMfvGSAurTQDdJrG+8jrwTbObhDO8M/FxeHtOXq+v4fIPAAAA//8DAFBLAwQUAAYACAAA&#10;ACEA3ymaJN0AAAAEAQAADwAAAGRycy9kb3ducmV2LnhtbEyPQUvDQBCF74L/YRnBi9jdFKtNzKaI&#10;4EW0YPWgt212kg1mZ0N228b+ekcvenkwvMd735Sryfdij2PsAmnIZgoEUh1sR62Gt9eHyyWImAxZ&#10;0wdCDV8YYVWdnpSmsOFAL7jfpFZwCcXCaHApDYWUsXboTZyFAYm9JozeJD7HVtrRHLjc93Ku1LX0&#10;piNecGbAe4f152bnNTTP73SxOOaNexof84+gMrU+Zlqfn013tyASTukvDD/4jA4VM23DjmwUvQZ+&#10;JP0qe1eLeQ5iy6HlDciqlP/hq28AAAD//wMAUEsBAi0AFAAGAAgAAAAhALaDOJL+AAAA4QEAABMA&#10;AAAAAAAAAAAAAAAAAAAAAFtDb250ZW50X1R5cGVzXS54bWxQSwECLQAUAAYACAAAACEAOP0h/9YA&#10;AACUAQAACwAAAAAAAAAAAAAAAAAvAQAAX3JlbHMvLnJlbHNQSwECLQAUAAYACAAAACEA/sri7IEC&#10;AABVBQAADgAAAAAAAAAAAAAAAAAuAgAAZHJzL2Uyb0RvYy54bWxQSwECLQAUAAYACAAAACEA3yma&#10;JN0AAAAEAQAADwAAAAAAAAAAAAAAAADbBAAAZHJzL2Rvd25yZXYueG1sUEsFBgAAAAAEAAQA8wAA&#10;AOUFAAAAAA==&#10;" fillcolor="#5b9bd5 [3204]" stroked="f" strokeweight="1pt">
+                    <w10:wrap anchorx="page" anchory="page"/>
+                  </v:rect>
+                </w:pict>
+              </mc:Fallback>
+            </mc:AlternateContent>
+          </w:r>
+          <w:r>
+            <w:rPr>
+              <w:noProof/>
+            </w:rPr>
+            <mc:AlternateContent>
+              <mc:Choice Requires="wps">
+                <w:drawing>
+                  <wp:anchor distT="0" distB="0" distL="114300" distR="114300" simplePos="0" relativeHeight="251661312" behindDoc="0" locked="0" layoutInCell="1" allowOverlap="1">
+                    <wp:simplePos x="0" y="0"/>
+                    <mc:AlternateContent>
+                      <mc:Choice Requires="wp14">
+                        <wp:positionH relativeFrom="page">
+                          <wp14:pctPosHOffset>45500</wp14:pctPosHOffset>
+                        </wp:positionH>
+                      </mc:Choice>
+                      <mc:Fallback>
+                        <wp:positionH relativeFrom="page">
+                          <wp:posOffset>3536315</wp:posOffset>
+                        </wp:positionH>
+                      </mc:Fallback>
+                    </mc:AlternateContent>
+                    <mc:AlternateContent>
+                      <mc:Choice Requires="wp14">
+                        <wp:positionV relativeFrom="page">
+                          <wp14:pctPosVOffset>35000</wp14:pctPosVOffset>
+                        </wp:positionV>
+                      </mc:Choice>
+                      <mc:Fallback>
+                        <wp:positionV relativeFrom="page">
+                          <wp:posOffset>3520440</wp:posOffset>
+                        </wp:positionV>
+                      </mc:Fallback>
+                    </mc:AlternateContent>
+                    <wp:extent cx="2797810" cy="2475230"/>
+                    <wp:effectExtent l="0" t="0" r="0" b="0"/>
+                    <wp:wrapSquare wrapText="bothSides"/>
+                    <wp:docPr id="470" name="Text Box 470"/>
+                    <wp:cNvGraphicFramePr/>
+                    <a:graphic xmlns:a="http://schemas.openxmlformats.org/drawingml/2006/main">
+                      <a:graphicData uri="http://schemas.microsoft.com/office/word/2010/wordprocessingShape">
+                        <wps:wsp>
+                          <wps:cNvSpPr txBox="1"/>
+                          <wps:spPr>
+                            <a:xfrm>
+                              <a:off x="0" y="0"/>
+                              <a:ext cx="2797810" cy="2475230"/>
+                            </a:xfrm>
+                            <a:prstGeom prst="rect">
+                              <a:avLst/>
+                            </a:prstGeom>
+                            <a:noFill/>
+                            <a:ln w="6350">
+                              <a:noFill/>
+                            </a:ln>
+                            <a:effectLst/>
+                          </wps:spPr>
+                          <wps:txbx>
+                            <w:txbxContent>
+                              <w:p>
+                                <w:pPr>
+                                  <w:autoSpaceDE w:val="0"/>
+                                  <w:autoSpaceDN w:val="0"/>
+                                  <w:adjustRightInd w:val="0"/>
+                                  <w:spacing w:after="0" w:line="240" w:lineRule="auto"/>
+                                  <w:rPr>
+                                    <w:rFonts w:ascii="OpenSans" w:hAnsi="OpenSans" w:cs="OpenSans"/>
+                                    <w:sz w:val="24"/>
+                                    <w:szCs w:val="24"/>
+                                  </w:rPr>
+                                </w:pPr>
+                                <w:r>
+                                  <w:rPr>
+                                    <w:rFonts w:ascii="OpenSans" w:hAnsi="OpenSans" w:cs="OpenSans"/>
+                                    <w:sz w:val="24"/>
+                                    <w:szCs w:val="24"/>
+                                  </w:rPr>
+                                  <w:t>Verbal monitoring in Parkinson’s disease: A</w:t>
+                                </w:r>
+                                <w:r>
+                                  <w:rPr>
+                                    <w:rFonts w:ascii="OpenSans" w:hAnsi="OpenSans" w:cs="OpenSans"/>
+                                    <w:sz w:val="24"/>
+                                    <w:szCs w:val="24"/>
+                                  </w:rPr>
+                                  <w:t xml:space="preserve"> </w:t>
+                                </w:r>
+                                <w:r>
+                                  <w:rPr>
+                                    <w:rFonts w:ascii="OpenSans" w:hAnsi="OpenSans" w:cs="OpenSans"/>
+                                    <w:sz w:val="24"/>
+                                    <w:szCs w:val="24"/>
+                                  </w:rPr>
+                                  <w:t>compariso</w:t>
+                                </w:r>
+                                <w:r>
+                                  <w:rPr>
+                                    <w:rFonts w:ascii="OpenSans" w:hAnsi="OpenSans" w:cs="OpenSans"/>
+                                    <w:sz w:val="24"/>
+                                    <w:szCs w:val="24"/>
+                                  </w:rPr>
+                                  <w:t xml:space="preserve">n between internal and external </w:t>
+                                </w:r>
+                                <w:r>
+                                  <w:rPr>
+                                    <w:rFonts w:ascii="OpenSans" w:hAnsi="OpenSans" w:cs="OpenSans"/>
+                                    <w:sz w:val="24"/>
+                                    <w:szCs w:val="24"/>
+                                  </w:rPr>
+                                  <w:t>monitoring</w:t>
+                                </w:r>
+                              </w:p>
+                              <w:p>
+                                <w:pPr>
+                                  <w:autoSpaceDE w:val="0"/>
+                                  <w:autoSpaceDN w:val="0"/>
+                                  <w:adjustRightInd w:val="0"/>
+                                  <w:spacing w:after="0" w:line="240" w:lineRule="auto"/>
+                                  <w:rPr>
+                                    <w:rFonts w:ascii="OpenSans" w:hAnsi="OpenSans" w:cs="OpenSans"/>
+                                    <w:sz w:val="24"/>
+                                    <w:szCs w:val="24"/>
+                                  </w:rPr>
+                                </w:pPr>
+                              </w:p>
+                              <w:p>
+                                <w:pPr>
+                                  <w:autoSpaceDE w:val="0"/>
+                                  <w:autoSpaceDN w:val="0"/>
+                                  <w:adjustRightInd w:val="0"/>
+                                  <w:spacing w:after="0" w:line="240" w:lineRule="auto"/>
+                                  <w:rPr>
+                                    <w:rFonts w:ascii="Calibri" w:hAnsi="Calibri" w:cs="Calibri"/>
+                                    <w:b/>
+                                    <w:bCs/>
+                                    <w:sz w:val="18"/>
+                                    <w:szCs w:val="18"/>
+                                  </w:rPr>
+                                </w:pPr>
+                                <w:r>
+                                  <w:rPr>
+                                    <w:rFonts w:ascii="Calibri" w:hAnsi="Calibri" w:cs="Calibri"/>
+                                    <w:b/>
+                                    <w:bCs/>
+                                    <w:sz w:val="18"/>
+                                    <w:szCs w:val="18"/>
+                                  </w:rPr>
+                                  <w:t>Hanna S. Gauvin</w:t>
+                                </w:r>
+                                <w:r>
+                                  <w:rPr>
+                                    <w:rFonts w:ascii="Calibri" w:hAnsi="Calibri" w:cs="Calibri"/>
+                                    <w:b/>
+                                    <w:bCs/>
+                                    <w:sz w:val="12"/>
+                                    <w:szCs w:val="12"/>
+                                  </w:rPr>
+                                  <w:t xml:space="preserve">, </w:t>
+                                </w:r>
+                                <w:proofErr w:type="spellStart"/>
+                                <w:r>
+                                  <w:rPr>
+                                    <w:rFonts w:ascii="Calibri" w:hAnsi="Calibri" w:cs="Calibri"/>
+                                    <w:b/>
+                                    <w:bCs/>
+                                    <w:sz w:val="18"/>
+                                    <w:szCs w:val="18"/>
+                                  </w:rPr>
+                                  <w:t>Jolien</w:t>
+                                </w:r>
+                                <w:proofErr w:type="spellEnd"/>
+                                <w:r>
+                                  <w:rPr>
+                                    <w:rFonts w:ascii="Calibri" w:hAnsi="Calibri" w:cs="Calibri"/>
+                                    <w:b/>
+                                    <w:bCs/>
+                                    <w:sz w:val="18"/>
+                                    <w:szCs w:val="18"/>
+                                  </w:rPr>
+                                  <w:t xml:space="preserve"> </w:t>
+                                </w:r>
+                                <w:proofErr w:type="spellStart"/>
+                                <w:r>
+                                  <w:rPr>
+                                    <w:rFonts w:ascii="Calibri" w:hAnsi="Calibri" w:cs="Calibri"/>
+                                    <w:b/>
+                                    <w:bCs/>
+                                    <w:sz w:val="18"/>
+                                    <w:szCs w:val="18"/>
+                                  </w:rPr>
+                                  <w:t>Mertens</w:t>
+                                </w:r>
+                                <w:proofErr w:type="spellEnd"/>
+                                <w:r>
+                                  <w:rPr>
+                                    <w:rFonts w:ascii="Calibri" w:hAnsi="Calibri" w:cs="Calibri"/>
+                                    <w:b/>
+                                    <w:bCs/>
+                                    <w:sz w:val="18"/>
+                                    <w:szCs w:val="18"/>
+                                  </w:rPr>
+                                  <w:t xml:space="preserve">, Peter </w:t>
+                                </w:r>
+                                <w:proofErr w:type="spellStart"/>
+                                <w:r>
+                                  <w:rPr>
+                                    <w:rFonts w:ascii="Calibri" w:hAnsi="Calibri" w:cs="Calibri"/>
+                                    <w:b/>
+                                    <w:bCs/>
+                                    <w:sz w:val="18"/>
+                                    <w:szCs w:val="18"/>
+                                  </w:rPr>
+                                  <w:t>Marie</w:t>
+                                </w:r>
+                                <w:r>
+                                  <w:rPr>
+                                    <w:rFonts w:ascii="Calibri" w:hAnsi="Calibri" w:cs="Calibri"/>
+                                    <w:b/>
+                                    <w:bCs/>
+                                    <w:sz w:val="18"/>
+                                    <w:szCs w:val="18"/>
+                                  </w:rPr>
+                                  <w:t>n</w:t>
+                                </w:r>
+                                <w:proofErr w:type="spellEnd"/>
+                                <w:r>
+                                  <w:rPr>
+                                    <w:rFonts w:ascii="Calibri" w:hAnsi="Calibri" w:cs="Calibri"/>
+                                    <w:b/>
+                                    <w:bCs/>
+                                    <w:sz w:val="12"/>
+                                    <w:szCs w:val="12"/>
+                                  </w:rPr>
+                                  <w:t>,</w:t>
+                                </w:r>
+                                <w:r>
+                                  <w:rPr>
+                                    <w:rFonts w:ascii="Calibri" w:hAnsi="Calibri" w:cs="Calibri"/>
+                                    <w:b/>
+                                    <w:bCs/>
+                                    <w:sz w:val="18"/>
+                                    <w:szCs w:val="18"/>
+                                  </w:rPr>
+                                  <w:t xml:space="preserve"> Patrick Santens</w:t>
+                                </w:r>
+                                <w:r>
+                                  <w:rPr>
+                                    <w:rFonts w:ascii="Calibri" w:hAnsi="Calibri" w:cs="Calibri"/>
+                                    <w:b/>
+                                    <w:bCs/>
+                                    <w:sz w:val="12"/>
+                                    <w:szCs w:val="12"/>
+                                  </w:rPr>
+                                  <w:t>5</w:t>
+                                </w:r>
+                                <w:r>
+                                  <w:rPr>
+                                    <w:rFonts w:ascii="Calibri" w:hAnsi="Calibri" w:cs="Calibri"/>
+                                    <w:b/>
+                                    <w:bCs/>
+                                    <w:sz w:val="18"/>
+                                    <w:szCs w:val="18"/>
+                                  </w:rPr>
+                                  <w:t xml:space="preserve">, Barbara </w:t>
+                                </w:r>
+                                <w:r>
+                                  <w:rPr>
+                                    <w:rFonts w:ascii="Calibri" w:hAnsi="Calibri" w:cs="Calibri"/>
+                                    <w:b/>
+                                    <w:bCs/>
+                                    <w:sz w:val="18"/>
+                                    <w:szCs w:val="18"/>
+                                  </w:rPr>
+                                  <w:t xml:space="preserve">A. </w:t>
+                                </w:r>
+                                <w:proofErr w:type="spellStart"/>
+                                <w:r>
+                                  <w:rPr>
+                                    <w:rFonts w:ascii="Calibri" w:hAnsi="Calibri" w:cs="Calibri"/>
+                                    <w:b/>
+                                    <w:bCs/>
+                                    <w:sz w:val="18"/>
+                                    <w:szCs w:val="18"/>
+                                  </w:rPr>
+                                  <w:t>Pickut</w:t>
+                                </w:r>
+                                <w:proofErr w:type="spellEnd"/>
+                                <w:r>
+                                  <w:rPr>
+                                    <w:rFonts w:ascii="Calibri" w:hAnsi="Calibri" w:cs="Calibri"/>
+                                    <w:b/>
+                                    <w:bCs/>
+                                    <w:sz w:val="18"/>
+                                    <w:szCs w:val="18"/>
+                                  </w:rPr>
+                                  <w:t xml:space="preserve">, Robert J. </w:t>
+                                </w:r>
+                                <w:proofErr w:type="spellStart"/>
+                                <w:r>
+                                  <w:rPr>
+                                    <w:rFonts w:ascii="Calibri" w:hAnsi="Calibri" w:cs="Calibri"/>
+                                    <w:b/>
+                                    <w:bCs/>
+                                    <w:sz w:val="18"/>
+                                    <w:szCs w:val="18"/>
+                                  </w:rPr>
+                                  <w:t>Hartsuiker</w:t>
+                                </w:r>
+                                <w:proofErr w:type="spellEnd"/>
+                              </w:p>
+                            </w:txbxContent>
+                          </wps:txbx>
+                          <wps:bodyPr rot="0" spcFirstLastPara="0" vertOverflow="overflow" horzOverflow="overflow" vert="horz" wrap="square" lIns="91440" tIns="45720" rIns="91440" bIns="45720" numCol="1" spcCol="0" rtlCol="0" fromWordArt="0" anchor="t" anchorCtr="0" forceAA="0" compatLnSpc="1">
+                            <a:prstTxWarp prst="textNoShape">
+                              <a:avLst/>
+                            </a:prstTxWarp>
+                            <a:spAutoFit/>
+                          </wps:bodyPr>
+                        </wps:wsp>
+                      </a:graphicData>
+                    </a:graphic>
+                    <wp14:sizeRelH relativeFrom="page">
+                      <wp14:pctWidth>36000</wp14:pctWidth>
+                    </wp14:sizeRelH>
+                    <wp14:sizeRelV relativeFrom="page">
+                      <wp14:pctHeight>28000</wp14:pctHeight>
+                    </wp14:sizeRelV>
+                  </wp:anchor>
+                </w:drawing>
+              </mc:Choice>
+              <mc:Fallback>
+                <w:pict>
+                  <v:shapetype id="_x0000_t202" coordsize="21600,21600" o:spt="202" path="m,l,21600r21600,l21600,xe">
+                    <v:stroke joinstyle="miter"/>
+                    <v:path gradientshapeok="t" o:connecttype="rect"/>
+                  </v:shapetype>
+                  <v:shape id="Text Box 470" o:spid="_x0000_s1028" type="#_x0000_t202" style="position:absolute;margin-left:0;margin-top:0;width:220.3pt;height:194.9pt;z-index:251661312;visibility:visible;mso-wrap-style:square;mso-width-percent:360;mso-height-percent:280;mso-left-percent:455;mso-top-percent:350;mso-wrap-distance-left:9pt;mso-wrap-distance-top:0;mso-wrap-distance-right:9pt;mso-wrap-distance-bottom:0;mso-position-horizontal-relative:page;mso-position-vertical-relative:page;mso-width-percent:360;mso-height-percent:280;mso-left-percent:455;mso-top-percent:350;mso-width-relative:page;mso-height-relative:page;v-text-anchor:top" o:gfxdata="UEsDBBQABgAIAAAAIQC2gziS/gAAAOEBAAATAAAAW0NvbnRlbnRfVHlwZXNdLnhtbJSRQU7DMBBF&#10;90jcwfIWJU67QAgl6YK0S0CoHGBkTxKLZGx5TGhvj5O2G0SRWNoz/78nu9wcxkFMGNg6quQqL6RA&#10;0s5Y6ir5vt9lD1JwBDIwOMJKHpHlpr69KfdHjyxSmriSfYz+USnWPY7AufNIadK6MEJMx9ApD/oD&#10;OlTrorhX2lFEilmcO2RdNtjC5xDF9pCuTyYBB5bi6bQ4syoJ3g9WQ0ymaiLzg5KdCXlKLjvcW893&#10;SUOqXwnz5DrgnHtJTxOsQfEKIT7DmDSUCaxw7Rqn8787ZsmRM9e2VmPeBN4uqYvTtW7jvijg9N/y&#10;JsXecLq0q+WD6m8AAAD//wMAUEsDBBQABgAIAAAAIQA4/SH/1gAAAJQBAAALAAAAX3JlbHMvLnJl&#10;bHOkkMFqwzAMhu+DvYPRfXGawxijTi+j0GvpHsDYimMaW0Yy2fr2M4PBMnrbUb/Q94l/f/hMi1qR&#10;JVI2sOt6UJgd+ZiDgffL8ekFlFSbvV0oo4EbChzGx4f9GRdb25HMsYhqlCwG5lrLq9biZkxWOiqY&#10;22YiTra2kYMu1l1tQD30/bPm3wwYN0x18gb45AdQl1tp5j/sFB2T0FQ7R0nTNEV3j6o9feQzro1i&#10;OWA14Fm+Q8a1a8+Bvu/d/dMb2JY5uiPbhG/ktn4cqGU/er3pcvwCAAD//wMAUEsDBBQABgAIAAAA&#10;IQDsPd4IOQIAAGsEAAAOAAAAZHJzL2Uyb0RvYy54bWysVF1v2jAUfZ+0/2D5fQRSKG1EqFgrpkmo&#10;rQRTn43jkEiO7dmGhP36HTtAUbenaS/O/fLxvffcm9lD10hyENbVWuV0NBhSIhTXRa12Of2xWX65&#10;o8R5pgomtRI5PQpHH+afP81ak4lUV1oWwhKAKJe1JqeV9yZLEscr0TA30EYoOEttG+ah2l1SWNYC&#10;vZFJOhzeJq22hbGaC+dgfeqddB7xy1Jw/1KWTngic4rcfDxtPLfhTOYzlu0sM1XNT2mwf8iiYbXC&#10;oxeoJ+YZ2dv6D6im5lY7XfoB102iy7LmItaAakbDD9WsK2ZErAXNcebSJvf/YPnz4dWSusjpeIr+&#10;KNaApI3oPPmqOxJs6FBrXIbAtUGo7+AA02e7gzEU3pW2CV+UROAH1vHS3wDHYUyn99O7EVwcvnQ8&#10;naQ3ET95v26s89+EbkgQcmpBYOwrO6ycRyoIPYeE15Re1lJGEqUibU5vbybDeOHiwQ2pQqyI43CC&#10;CSX1qQfJd9suNiE9l7XVxRHVWt1PjDN8WSOjFXP+lVmMCKrA2PsXHKXUeFmfJEoqbX/9zR7iwRy8&#10;lLQYuZy6n3tmBSXyuwKn96PxGLA+KuPJNIVirz3ba4/aN48aUz3CghkexRDv5VksrW7esB2L8Cpc&#10;THG8nVN/Fh99vwjYLi4WixiEqTTMr9Ta8AAd+hb6venemDUnUjz4fNbn4WTZB2762HDTmcXeg6FI&#10;XOhz31WwGBRMdOTztH1hZa71GPX+j5j/BgAA//8DAFBLAwQUAAYACAAAACEAeUQr7toAAAAFAQAA&#10;DwAAAGRycy9kb3ducmV2LnhtbEyPwU7DMBBE70j8g7VI3KgDVFGaxqkQKhwrkQLnbbx1AvE62G4b&#10;/h7DpVxWGs1o5m21muwgjuRD71jB7SwDQdw63bNR8Lp9uilAhIiscXBMCr4pwKq+vKiw1O7EL3Rs&#10;ohGphEOJCroYx1LK0HZkMczcSJy8vfMWY5LeSO3xlMrtIO+yLJcWe04LHY702FH72Rysgjf7/pU/&#10;Fxsjt+aj2W/WYe05KHV9NT0sQUSa4jkMv/gJHerEtHMH1kEMCtIj8e8mbz7PchA7BffFogBZV/I/&#10;ff0DAAD//wMAUEsBAi0AFAAGAAgAAAAhALaDOJL+AAAA4QEAABMAAAAAAAAAAAAAAAAAAAAAAFtD&#10;b250ZW50X1R5cGVzXS54bWxQSwECLQAUAAYACAAAACEAOP0h/9YAAACUAQAACwAAAAAAAAAAAAAA&#10;AAAvAQAAX3JlbHMvLnJlbHNQSwECLQAUAAYACAAAACEA7D3eCDkCAABrBAAADgAAAAAAAAAAAAAA&#10;AAAuAgAAZHJzL2Uyb0RvYy54bWxQSwECLQAUAAYACAAAACEAeUQr7toAAAAFAQAADwAAAAAAAAAA&#10;AAAAAACTBAAAZHJzL2Rvd25yZXYueG1sUEsFBgAAAAAEAAQA8wAAAJoFAAAAAA==&#10;" filled="f" stroked="f" strokeweight=".5pt">
+                    <v:textbox style="mso-fit-shape-to-text:t">
+                      <w:txbxContent>
+                        <w:p>
+                          <w:pPr>
+                            <w:autoSpaceDE w:val="0"/>
+                            <w:autoSpaceDN w:val="0"/>
+                            <w:adjustRightInd w:val="0"/>
+                            <w:spacing w:after="0" w:line="240" w:lineRule="auto"/>
+                            <w:rPr>
+                              <w:rFonts w:ascii="OpenSans" w:hAnsi="OpenSans" w:cs="OpenSans"/>
+                              <w:sz w:val="24"/>
+                              <w:szCs w:val="24"/>
+                            </w:rPr>
+                          </w:pPr>
+                          <w:r>
+                            <w:rPr>
+                              <w:rFonts w:ascii="OpenSans" w:hAnsi="OpenSans" w:cs="OpenSans"/>
+                              <w:sz w:val="24"/>
+                              <w:szCs w:val="24"/>
+                            </w:rPr>
+                            <w:t>Verbal monitoring in Parkinson’s disease: A</w:t>
+                          </w:r>
+                          <w:r>
+                            <w:rPr>
+                              <w:rFonts w:ascii="OpenSans" w:hAnsi="OpenSans" w:cs="OpenSans"/>
+                              <w:sz w:val="24"/>
+                              <w:szCs w:val="24"/>
+                            </w:rPr>
+                            <w:t xml:space="preserve"> </w:t>
+                          </w:r>
+                          <w:r>
+                            <w:rPr>
+                              <w:rFonts w:ascii="OpenSans" w:hAnsi="OpenSans" w:cs="OpenSans"/>
+                              <w:sz w:val="24"/>
+                              <w:szCs w:val="24"/>
+                            </w:rPr>
+                            <w:t>compariso</w:t>
+                          </w:r>
+                          <w:r>
+                            <w:rPr>
+                              <w:rFonts w:ascii="OpenSans" w:hAnsi="OpenSans" w:cs="OpenSans"/>
+                              <w:sz w:val="24"/>
+                              <w:szCs w:val="24"/>
+                            </w:rPr>
+                            <w:t xml:space="preserve">n between internal and external </w:t>
+                          </w:r>
+                          <w:r>
+                            <w:rPr>
+                              <w:rFonts w:ascii="OpenSans" w:hAnsi="OpenSans" w:cs="OpenSans"/>
+                              <w:sz w:val="24"/>
+                              <w:szCs w:val="24"/>
+                            </w:rPr>
+                            <w:t>monitoring</w:t>
+                          </w:r>
+                        </w:p>
+                        <w:p>
+                          <w:pPr>
+                            <w:autoSpaceDE w:val="0"/>
+                            <w:autoSpaceDN w:val="0"/>
+                            <w:adjustRightInd w:val="0"/>
+                            <w:spacing w:after="0" w:line="240" w:lineRule="auto"/>
+                            <w:rPr>
+                              <w:rFonts w:ascii="OpenSans" w:hAnsi="OpenSans" w:cs="OpenSans"/>
+                              <w:sz w:val="24"/>
+                              <w:szCs w:val="24"/>
+                            </w:rPr>
+                          </w:pPr>
+                        </w:p>
+                        <w:p>
+                          <w:pPr>
+                            <w:autoSpaceDE w:val="0"/>
+                            <w:autoSpaceDN w:val="0"/>
+                            <w:adjustRightInd w:val="0"/>
+                            <w:spacing w:after="0" w:line="240" w:lineRule="auto"/>
+                            <w:rPr>
+                              <w:rFonts w:ascii="Calibri" w:hAnsi="Calibri" w:cs="Calibri"/>
+                              <w:b/>
+                              <w:bCs/>
+                              <w:sz w:val="18"/>
+                              <w:szCs w:val="18"/>
+                            </w:rPr>
+                          </w:pPr>
+                          <w:r>
+                            <w:rPr>
+                              <w:rFonts w:ascii="Calibri" w:hAnsi="Calibri" w:cs="Calibri"/>
+                              <w:b/>
+                              <w:bCs/>
+                              <w:sz w:val="18"/>
+                              <w:szCs w:val="18"/>
+                            </w:rPr>
+                            <w:t>Hanna S. Gauvin</w:t>
+                          </w:r>
+                          <w:r>
+                            <w:rPr>
+                              <w:rFonts w:ascii="Calibri" w:hAnsi="Calibri" w:cs="Calibri"/>
+                              <w:b/>
+                              <w:bCs/>
+                              <w:sz w:val="12"/>
+                              <w:szCs w:val="12"/>
+                            </w:rPr>
+                            <w:t xml:space="preserve">, </w:t>
+                          </w:r>
+                          <w:proofErr w:type="spellStart"/>
+                          <w:r>
+                            <w:rPr>
+                              <w:rFonts w:ascii="Calibri" w:hAnsi="Calibri" w:cs="Calibri"/>
+                              <w:b/>
+                              <w:bCs/>
+                              <w:sz w:val="18"/>
+                              <w:szCs w:val="18"/>
+                            </w:rPr>
+                            <w:t>Jolien</w:t>
+                          </w:r>
+                          <w:proofErr w:type="spellEnd"/>
+                          <w:r>
+                            <w:rPr>
+                              <w:rFonts w:ascii="Calibri" w:hAnsi="Calibri" w:cs="Calibri"/>
+                              <w:b/>
+                              <w:bCs/>
+                              <w:sz w:val="18"/>
+                              <w:szCs w:val="18"/>
+                            </w:rPr>
+                            <w:t xml:space="preserve"> </w:t>
+                          </w:r>
+                          <w:proofErr w:type="spellStart"/>
+                          <w:r>
+                            <w:rPr>
+                              <w:rFonts w:ascii="Calibri" w:hAnsi="Calibri" w:cs="Calibri"/>
+                              <w:b/>
+                              <w:bCs/>
+                              <w:sz w:val="18"/>
+                              <w:szCs w:val="18"/>
+                            </w:rPr>
+                            <w:t>Mertens</w:t>
+                          </w:r>
+                          <w:proofErr w:type="spellEnd"/>
+                          <w:r>
+                            <w:rPr>
+                              <w:rFonts w:ascii="Calibri" w:hAnsi="Calibri" w:cs="Calibri"/>
+                              <w:b/>
+                              <w:bCs/>
+                              <w:sz w:val="18"/>
+                              <w:szCs w:val="18"/>
+                            </w:rPr>
+                            <w:t xml:space="preserve">, Peter </w:t>
+                          </w:r>
+                          <w:proofErr w:type="spellStart"/>
+                          <w:r>
+                            <w:rPr>
+                              <w:rFonts w:ascii="Calibri" w:hAnsi="Calibri" w:cs="Calibri"/>
+                              <w:b/>
+                              <w:bCs/>
+                              <w:sz w:val="18"/>
+                              <w:szCs w:val="18"/>
+                            </w:rPr>
+                            <w:t>Marie</w:t>
+                          </w:r>
+                          <w:r>
+                            <w:rPr>
+                              <w:rFonts w:ascii="Calibri" w:hAnsi="Calibri" w:cs="Calibri"/>
+                              <w:b/>
+                              <w:bCs/>
+                              <w:sz w:val="18"/>
+                              <w:szCs w:val="18"/>
+                            </w:rPr>
+                            <w:t>n</w:t>
+                          </w:r>
+                          <w:proofErr w:type="spellEnd"/>
+                          <w:r>
+                            <w:rPr>
+                              <w:rFonts w:ascii="Calibri" w:hAnsi="Calibri" w:cs="Calibri"/>
+                              <w:b/>
+                              <w:bCs/>
+                              <w:sz w:val="12"/>
+                              <w:szCs w:val="12"/>
+                            </w:rPr>
+                            <w:t>,</w:t>
+                          </w:r>
+                          <w:r>
+                            <w:rPr>
+                              <w:rFonts w:ascii="Calibri" w:hAnsi="Calibri" w:cs="Calibri"/>
+                              <w:b/>
+                              <w:bCs/>
+                              <w:sz w:val="18"/>
+                              <w:szCs w:val="18"/>
+                            </w:rPr>
+                            <w:t xml:space="preserve"> Patrick Santens</w:t>
+                          </w:r>
+                          <w:r>
+                            <w:rPr>
+                              <w:rFonts w:ascii="Calibri" w:hAnsi="Calibri" w:cs="Calibri"/>
+                              <w:b/>
+                              <w:bCs/>
+                              <w:sz w:val="12"/>
+                              <w:szCs w:val="12"/>
+                            </w:rPr>
+                            <w:t>5</w:t>
+                          </w:r>
+                          <w:r>
+                            <w:rPr>
+                              <w:rFonts w:ascii="Calibri" w:hAnsi="Calibri" w:cs="Calibri"/>
+                              <w:b/>
+                              <w:bCs/>
+                              <w:sz w:val="18"/>
+                              <w:szCs w:val="18"/>
+                            </w:rPr>
+                            <w:t xml:space="preserve">, Barbara </w:t>
+                          </w:r>
+                          <w:r>
+                            <w:rPr>
+                              <w:rFonts w:ascii="Calibri" w:hAnsi="Calibri" w:cs="Calibri"/>
+                              <w:b/>
+                              <w:bCs/>
+                              <w:sz w:val="18"/>
+                              <w:szCs w:val="18"/>
+                            </w:rPr>
+                            <w:t xml:space="preserve">A. </w:t>
+                          </w:r>
+                          <w:proofErr w:type="spellStart"/>
+                          <w:r>
+                            <w:rPr>
+                              <w:rFonts w:ascii="Calibri" w:hAnsi="Calibri" w:cs="Calibri"/>
+                              <w:b/>
+                              <w:bCs/>
+                              <w:sz w:val="18"/>
+                              <w:szCs w:val="18"/>
+                            </w:rPr>
+                            <w:t>Pickut</w:t>
+                          </w:r>
+                          <w:proofErr w:type="spellEnd"/>
+                          <w:r>
+                            <w:rPr>
+                              <w:rFonts w:ascii="Calibri" w:hAnsi="Calibri" w:cs="Calibri"/>
+                              <w:b/>
+                              <w:bCs/>
+                              <w:sz w:val="18"/>
+                              <w:szCs w:val="18"/>
+                            </w:rPr>
+                            <w:t xml:space="preserve">, Robert J. </w:t>
+                          </w:r>
+                          <w:proofErr w:type="spellStart"/>
+                          <w:r>
+                            <w:rPr>
+                              <w:rFonts w:ascii="Calibri" w:hAnsi="Calibri" w:cs="Calibri"/>
+                              <w:b/>
+                              <w:bCs/>
+                              <w:sz w:val="18"/>
+                              <w:szCs w:val="18"/>
+                            </w:rPr>
+                            <w:t>Hartsuiker</w:t>
+                          </w:r>
+                          <w:proofErr w:type="spellEnd"/>
+                        </w:p>
+                      </w:txbxContent>
+                    </v:textbox>
+                    <w10:wrap type="square" anchorx="page" anchory="page"/>
+                  </v:shape>
+                </w:pict>
+              </mc:Fallback>
+            </mc:AlternateContent>
+          </w:r>
+        </w:p>
+        <w:p>
+          <w:r>
+            <w:rPr>
+              <w:noProof/>
+            </w:rPr>
+            <mc:AlternateContent>
+              <mc:Choice Requires="wps">
+                <w:drawing>
+                  <wp:anchor distT="0" distB="0" distL="114300" distR="114300" simplePos="0" relativeHeight="251664384" behindDoc="0" locked="0" layoutInCell="1" allowOverlap="1">
+                    <wp:simplePos x="0" y="0"/>
+                    <wp:positionH relativeFrom="page">
+                      <wp:posOffset>3533614</wp:posOffset>
+                    </wp:positionH>
+                    <wp:positionV relativeFrom="page">
+                      <wp:posOffset>6455045</wp:posOffset>
+                    </wp:positionV>
+                    <wp:extent cx="2875915" cy="418454"/>
+                    <wp:effectExtent l="0" t="0" r="0" b="1270"/>
+                    <wp:wrapSquare wrapText="bothSides"/>
+                    <wp:docPr id="465" name="Text Box 465"/>
+                    <wp:cNvGraphicFramePr/>
+                    <a:graphic xmlns:a="http://schemas.openxmlformats.org/drawingml/2006/main">
+                      <a:graphicData uri="http://schemas.microsoft.com/office/word/2010/wordprocessingShape">
+                        <wps:wsp>
+                          <wps:cNvSpPr txBox="1"/>
+                          <wps:spPr>
+                            <a:xfrm>
+                              <a:off x="0" y="0"/>
+                              <a:ext cx="2875915" cy="418454"/>
+                            </a:xfrm>
+                            <a:prstGeom prst="rect">
+                              <a:avLst/>
+                            </a:prstGeom>
+                            <a:noFill/>
+                            <a:ln w="6350">
+                              <a:noFill/>
+                            </a:ln>
+                            <a:effectLst/>
+                          </wps:spPr>
+                          <wps:txbx>
+                            <w:txbxContent>
+                              <w:p>
+                                <w:pPr>
+                                  <w:pStyle w:val="NoSpacing"/>
+                                  <w:rPr>
+                                    <w:noProof/>
+                                    <w:color w:val="44546A" w:themeColor="text2"/>
+                                  </w:rPr>
+                                </w:pPr>
+                                <w:sdt>
+                                  <w:sdtPr>
+                                    <w:rPr>
+                                      <w:noProof/>
+                                      <w:color w:val="44546A" w:themeColor="text2"/>
+                                    </w:rPr>
+                                    <w:alias w:val="Author"/>
+                                    <w:id w:val="15524260"/>
+                                    <w:dataBinding w:prefixMappings="xmlns:ns0='http://schemas.openxmlformats.org/package/2006/metadata/core-properties' xmlns:ns1='http://purl.org/dc/elements/1.1/'" w:xpath="/ns0:coreProperties[1]/ns1:creator[1]" w:storeItemID="{6C3C8BC8-F283-45AE-878A-BAB7291924A1}"/>
+                                    <w:text/>
+                                  </w:sdtPr>
+                                  <w:sdtContent>
+                                    <w:r>
+                                      <w:rPr>
+                                        <w:noProof/>
+                                        <w:color w:val="44546A" w:themeColor="text2"/>
+                                      </w:rPr>
+                                      <w:t>Meenakshi Mishra</w:t>
+                                    </w:r>
+                                  </w:sdtContent>
+                                </w:sdt>
+                                <w:r>
+                                  <w:rPr>
+                                    <w:noProof/>
+                                    <w:color w:val="44546A" w:themeColor="text2"/>
+                                  </w:rPr>
+                                  <w:t xml:space="preserve">, </w:t>
+                                </w:r>
+                                <w:r>
+                                  <w:rPr>
+                                    <w:noProof/>
+                                    <w:color w:val="44546A" w:themeColor="text2"/>
+                                  </w:rPr>
+                                  <w:t>Raphael Kirchgaessner, Brian Karlberg</w:t>
+                                </w:r>
+                                <w:bookmarkStart w:id="0" w:name="_GoBack"/>
+                                <w:bookmarkEnd w:id="0"/>
+                              </w:p>
+                            </w:txbxContent>
+                          </wps:txbx>
+                          <wps:bodyPr rot="0" spcFirstLastPara="0" vertOverflow="overflow" horzOverflow="overflow" vert="horz" wrap="square" lIns="91440" tIns="45720" rIns="91440" bIns="45720" numCol="1" spcCol="0" rtlCol="0" fromWordArt="0" anchor="b" anchorCtr="0" forceAA="0" compatLnSpc="1">
+                            <a:prstTxWarp prst="textNoShape">
+                              <a:avLst/>
+                            </a:prstTxWarp>
+                            <a:noAutofit/>
+                          </wps:bodyPr>
+                        </wps:wsp>
+                      </a:graphicData>
+                    </a:graphic>
+                    <wp14:sizeRelH relativeFrom="page">
+                      <wp14:pctWidth>0</wp14:pctWidth>
+                    </wp14:sizeRelH>
+                    <wp14:sizeRelV relativeFrom="margin">
+                      <wp14:pctHeight>0</wp14:pctHeight>
+                    </wp14:sizeRelV>
+                  </wp:anchor>
+                </w:drawing>
+              </mc:Choice>
+              <mc:Fallback>
+                <w:pict>
+                  <v:shape id="Text Box 465" o:spid="_x0000_s1029" type="#_x0000_t202" style="position:absolute;margin-left:278.25pt;margin-top:508.25pt;width:226.45pt;height:32.95pt;z-index:251664384;visibility:visible;mso-wrap-style:square;mso-width-percent:0;mso-height-percent:0;mso-wrap-distance-left:9pt;mso-wrap-distance-top:0;mso-wrap-distance-right:9pt;mso-wrap-distance-bottom:0;mso-position-horizontal:absolute;mso-position-horizontal-relative:page;mso-position-vertical:absolute;mso-position-vertical-relative:page;mso-width-percent:0;mso-height-percent:0;mso-width-relative:page;mso-height-relative:margin;v-text-anchor:bottom" o:gfxdata="UEsDBBQABgAIAAAAIQC2gziS/gAAAOEBAAATAAAAW0NvbnRlbnRfVHlwZXNdLnhtbJSRQU7DMBBF&#10;90jcwfIWJU67QAgl6YK0S0CoHGBkTxKLZGx5TGhvj5O2G0SRWNoz/78nu9wcxkFMGNg6quQqL6RA&#10;0s5Y6ir5vt9lD1JwBDIwOMJKHpHlpr69KfdHjyxSmriSfYz+USnWPY7AufNIadK6MEJMx9ApD/oD&#10;OlTrorhX2lFEilmcO2RdNtjC5xDF9pCuTyYBB5bi6bQ4syoJ3g9WQ0ymaiLzg5KdCXlKLjvcW893&#10;SUOqXwnz5DrgnHtJTxOsQfEKIT7DmDSUCaxw7Rqn8787ZsmRM9e2VmPeBN4uqYvTtW7jvijg9N/y&#10;JsXecLq0q+WD6m8AAAD//wMAUEsDBBQABgAIAAAAIQA4/SH/1gAAAJQBAAALAAAAX3JlbHMvLnJl&#10;bHOkkMFqwzAMhu+DvYPRfXGawxijTi+j0GvpHsDYimMaW0Yy2fr2M4PBMnrbUb/Q94l/f/hMi1qR&#10;JVI2sOt6UJgd+ZiDgffL8ekFlFSbvV0oo4EbChzGx4f9GRdb25HMsYhqlCwG5lrLq9biZkxWOiqY&#10;22YiTra2kYMu1l1tQD30/bPm3wwYN0x18gb45AdQl1tp5j/sFB2T0FQ7R0nTNEV3j6o9feQzro1i&#10;OWA14Fm+Q8a1a8+Bvu/d/dMb2JY5uiPbhG/ktn4cqGU/er3pcvwCAAD//wMAUEsDBBQABgAIAAAA&#10;IQAoPa/iOQIAAGoEAAAOAAAAZHJzL2Uyb0RvYy54bWysVFFv2jAQfp+0/2D5fYTQQGlEqFgrpklV&#10;WwmmPhvHJpFin2cbEvbrd3YIRd2epr2Y893lO9/33bG471RDjsK6GnRB09GYEqE5lLXeF/THdv1l&#10;TonzTJesAS0KehKO3i8/f1q0JhcTqKAphSUIol3emoJW3ps8SRyvhGJuBEZoDEqwinm82n1SWtYi&#10;umqSyXg8S1qwpbHAhXPofeyDdBnxpRTcv0jphCdNQfFtPp42nrtwJssFy/eWmarm52ewf3iFYrXG&#10;oheoR+YZOdj6DyhVcwsOpB9xUAlIWXMRe8Bu0vGHbjYVMyL2guQ4c6HJ/T9Y/nx8taQuC5rNppRo&#10;plCkreg8+QodCT5kqDUux8SNwVTfYQCVHvwOnaHxTloVfrElgnHk+nThN8BxdE7mt9O7FMtwjGXp&#10;PJtmASZ5/9pY578JUCQYBbWoX6SVHZ+c71OHlFBMw7pumqhho0lb0NnNdBw/uEQQvNEhV8RpOMOE&#10;jvqXB8t3uy5ycDN0tYPyhM1a6AfGGb6u8UVPzPlXZnFCsD+cev+Ch2wAK8PZoqQC++tv/pCPwmGU&#10;khYnrqDu54FZQUnzXaOkd2mWhRGNl2x6O8GLvY7sriP6oB4AhzrF/TI8miHfN4MpLag3XI5VqIoh&#10;pjnWLuhuMB98vwe4XFysVjEJh9Iw/6Q3hgfowFvge9u9MWvOoniU8xmG2WT5B2363F6d1cGDrKNw&#10;geeeVRQ8XHCgo/Tn5Qsbc32PWe9/EcvfAAAA//8DAFBLAwQUAAYACAAAACEAv2gWQOEAAAAOAQAA&#10;DwAAAGRycy9kb3ducmV2LnhtbEyPwWrDMBBE74X+g9hCb42UNA6JYzmUQOip0KQNoTfZ2lim1spY&#10;iu3+feVTe5tlHrMz2W60Deux87UjCfOZAIZUOl1TJeHz4/C0BuaDIq0aRyjhBz3s8vu7TKXaDXTE&#10;/hQqFkPIp0qCCaFNOfelQav8zLVI0bu6zqoQz67iulNDDLcNXwix4lbVFD8Y1eLeYPl9ulkJXzYp&#10;/HVfHt7O/etwPj5f3k11kfLxYXzZAgs4hj8YpvqxOuSxU+FupD1rJCTJKoloNMR8UhMixGYJrJjU&#10;erEEnmf8/4z8FwAA//8DAFBLAQItABQABgAIAAAAIQC2gziS/gAAAOEBAAATAAAAAAAAAAAAAAAA&#10;AAAAAABbQ29udGVudF9UeXBlc10ueG1sUEsBAi0AFAAGAAgAAAAhADj9If/WAAAAlAEAAAsAAAAA&#10;AAAAAAAAAAAALwEAAF9yZWxzLy5yZWxzUEsBAi0AFAAGAAgAAAAhACg9r+I5AgAAagQAAA4AAAAA&#10;AAAAAAAAAAAALgIAAGRycy9lMm9Eb2MueG1sUEsBAi0AFAAGAAgAAAAhAL9oFkDhAAAADgEAAA8A&#10;AAAAAAAAAAAAAAAAkwQAAGRycy9kb3ducmV2LnhtbFBLBQYAAAAABAAEAPMAAAChBQAAAAA=&#10;" filled="f" stroked="f" strokeweight=".5pt">
+                    <v:textbox>
+                      <w:txbxContent>
+                        <w:p>
+                          <w:pPr>
+                            <w:pStyle w:val="NoSpacing"/>
+                            <w:rPr>
+                              <w:noProof/>
+                              <w:color w:val="44546A" w:themeColor="text2"/>
+                            </w:rPr>
+                          </w:pPr>
+                          <w:sdt>
+                            <w:sdtPr>
+                              <w:rPr>
+                                <w:noProof/>
+                                <w:color w:val="44546A" w:themeColor="text2"/>
+                              </w:rPr>
+                              <w:alias w:val="Author"/>
+                              <w:id w:val="15524260"/>
+                              <w:dataBinding w:prefixMappings="xmlns:ns0='http://schemas.openxmlformats.org/package/2006/metadata/core-properties' xmlns:ns1='http://purl.org/dc/elements/1.1/'" w:xpath="/ns0:coreProperties[1]/ns1:creator[1]" w:storeItemID="{6C3C8BC8-F283-45AE-878A-BAB7291924A1}"/>
+                              <w:text/>
+                            </w:sdtPr>
+                            <w:sdtContent>
+                              <w:r>
+                                <w:rPr>
+                                  <w:noProof/>
+                                  <w:color w:val="44546A" w:themeColor="text2"/>
+                                </w:rPr>
+                                <w:t>Meenakshi Mishra</w:t>
+                              </w:r>
+                            </w:sdtContent>
+                          </w:sdt>
+                          <w:r>
+                            <w:rPr>
+                              <w:noProof/>
+                              <w:color w:val="44546A" w:themeColor="text2"/>
+                            </w:rPr>
+                            <w:t xml:space="preserve">, </w:t>
+                          </w:r>
+                          <w:r>
+                            <w:rPr>
+                              <w:noProof/>
+                              <w:color w:val="44546A" w:themeColor="text2"/>
+                            </w:rPr>
+                            <w:t>Raphael Kirchgaessner, Brian Karlberg</w:t>
+                          </w:r>
+                          <w:bookmarkStart w:id="1" w:name="_GoBack"/>
+                          <w:bookmarkEnd w:id="1"/>
+                        </w:p>
+                      </w:txbxContent>
+                    </v:textbox>
+                    <w10:wrap type="square" anchorx="page" anchory="page"/>
+                  </v:shape>
+                </w:pict>
+              </mc:Fallback>
+            </mc:AlternateContent>
+          </w:r>
+          <w:r>
+            <w:br w:type="page"/>
+          </w:r>
+        </w:p>
+      </w:sdtContent>
+    </w:sdt>
+    <w:p/>
     <w:tbl>
       <w:tblPr>
         <w:tblStyle w:val="TableGrid"/>
+        <w:tblpPr w:leftFromText="180" w:rightFromText="180" w:tblpY="610"/>
         <w:tblW w:w="9985" w:type="dxa"/>
         <w:tblLook w:val="04A0" w:firstRow="1" w:lastRow="0" w:firstColumn="1" w:lastColumn="0" w:noHBand="0" w:noVBand="1"/>
       </w:tblPr>
@@ -300,8 +1568,6 @@
             <w:proofErr w:type="spellEnd"/>
           </w:p>
         </w:tc>
-        <w:bookmarkStart w:id="0" w:name="_GoBack"/>
-        <w:bookmarkEnd w:id="0"/>
       </w:tr>
       <w:tr>
         <w:trPr>
@@ -843,7 +2109,14 @@
                 <w:rFonts w:ascii="Calibri" w:eastAsia="Times New Roman" w:hAnsi="Calibri" w:cs="Calibri"/>
                 <w:color w:val="000000"/>
               </w:rPr>
-              <w:t xml:space="preserve"> *to do</w:t>
+              <w:t xml:space="preserve"> </w:t>
+            </w:r>
+            <w:r>
+              <w:rPr>
+                <w:rFonts w:ascii="Calibri" w:eastAsia="Times New Roman" w:hAnsi="Calibri" w:cs="Calibri"/>
+                <w:color w:val="000000"/>
+              </w:rPr>
+              <w:t>syllables per second, under noise masking</w:t>
             </w:r>
           </w:p>
         </w:tc>
@@ -959,7 +2232,21 @@
                 <w:rFonts w:ascii="Calibri" w:eastAsia="Times New Roman" w:hAnsi="Calibri" w:cs="Calibri"/>
                 <w:color w:val="000000"/>
               </w:rPr>
-              <w:t xml:space="preserve"> *to do</w:t>
+              <w:t xml:space="preserve">duration of network task, </w:t>
+            </w:r>
+            <w:r>
+              <w:rPr>
+                <w:rFonts w:ascii="Calibri" w:eastAsia="Times New Roman" w:hAnsi="Calibri" w:cs="Calibri"/>
+                <w:color w:val="000000"/>
+              </w:rPr>
+              <w:t xml:space="preserve">under noise masking, </w:t>
+            </w:r>
+            <w:r>
+              <w:rPr>
+                <w:rFonts w:ascii="Calibri" w:eastAsia="Times New Roman" w:hAnsi="Calibri" w:cs="Calibri"/>
+                <w:color w:val="000000"/>
+              </w:rPr>
+              <w:t>nearest half integer</w:t>
             </w:r>
           </w:p>
         </w:tc>
@@ -2465,6 +3752,7 @@
                 <w:rFonts w:ascii="Calibri" w:eastAsia="Times New Roman" w:hAnsi="Calibri" w:cs="Calibri"/>
                 <w:color w:val="000000"/>
               </w:rPr>
+              <w:lastRenderedPageBreak/>
               <w:t>PhonErrors_Nois</w:t>
             </w:r>
             <w:proofErr w:type="spellEnd"/>
@@ -2581,7 +3869,6 @@
                 <w:rFonts w:ascii="Calibri" w:eastAsia="Times New Roman" w:hAnsi="Calibri" w:cs="Calibri"/>
                 <w:color w:val="000000"/>
               </w:rPr>
-              <w:lastRenderedPageBreak/>
               <w:t>Nois_Gram_Rep</w:t>
             </w:r>
             <w:proofErr w:type="spellEnd"/>
@@ -3107,7 +4394,9 @@
     <w:sectPr>
       <w:pgSz w:w="12240" w:h="15840"/>
       <w:pgMar w:top="1440" w:right="1440" w:bottom="1440" w:left="1440" w:header="720" w:footer="720" w:gutter="0"/>
+      <w:pgNumType w:start="0"/>
       <w:cols w:space="720"/>
+      <w:titlePg/>
       <w:docGrid w:linePitch="360"/>
     </w:sectPr>
   </w:body>
@@ -3554,7 +4843,547 @@
       </w:tblBorders>
     </w:tblPr>
   </w:style>
+  <w:style w:type="paragraph" w:styleId="NoSpacing">
+    <w:name w:val="No Spacing"/>
+    <w:link w:val="NoSpacingChar"/>
+    <w:uiPriority w:val="1"/>
+    <w:qFormat/>
+    <w:rsid w:val="000966E4"/>
+    <w:pPr>
+      <w:spacing w:after="0" w:line="240" w:lineRule="auto"/>
+    </w:pPr>
+    <w:rPr>
+      <w:rFonts w:eastAsiaTheme="minorEastAsia"/>
+    </w:rPr>
+  </w:style>
+  <w:style w:type="character" w:customStyle="1" w:styleId="NoSpacingChar">
+    <w:name w:val="No Spacing Char"/>
+    <w:basedOn w:val="DefaultParagraphFont"/>
+    <w:link w:val="NoSpacing"/>
+    <w:uiPriority w:val="1"/>
+    <w:rsid w:val="000966E4"/>
+    <w:rPr>
+      <w:rFonts w:eastAsiaTheme="minorEastAsia"/>
+    </w:rPr>
+  </w:style>
 </w:styles>
+</file>
+
+<file path=word/glossary/document.xml><?xml version="1.0" encoding="utf-8"?>
+<w:glossaryDocument xmlns:wpc="http://schemas.microsoft.com/office/word/2010/wordprocessingCanvas" xmlns:cx="http://schemas.microsoft.com/office/drawing/2014/chartex" xmlns:cx1="http://schemas.microsoft.com/office/drawing/2015/9/8/chartex" xmlns:mc="http://schemas.openxmlformats.org/markup-compatibility/2006" xmlns:o="urn:schemas-microsoft-com:office:office" xmlns:r="http://schemas.openxmlformats.org/officeDocument/2006/relationships" xmlns:m="http://schemas.openxmlformats.org/officeDocument/2006/math" xmlns:v="urn:schemas-microsoft-com:vml" xmlns:wp14="http://schemas.microsoft.com/office/word/2010/wordprocessingDrawing" xmlns:wp="http://schemas.openxmlformats.org/drawingml/2006/wordprocessingDrawing" xmlns:w10="urn:schemas-microsoft-com:office:word" xmlns:w="http://schemas.openxmlformats.org/wordprocessingml/2006/main" xmlns:w14="http://schemas.microsoft.com/office/word/2010/wordml" xmlns:w15="http://schemas.microsoft.com/office/word/2012/wordml" xmlns:w16se="http://schemas.microsoft.com/office/word/2015/wordml/symex" xmlns:wpg="http://schemas.microsoft.com/office/word/2010/wordprocessingGroup" xmlns:wpi="http://schemas.microsoft.com/office/word/2010/wordprocessingInk" xmlns:wne="http://schemas.microsoft.com/office/word/2006/wordml" xmlns:wps="http://schemas.microsoft.com/office/word/2010/wordprocessingShape" mc:Ignorable="w14 w15 w16se wp14"/>
+</file>
+
+<file path=word/glossary/fontTable.xml><?xml version="1.0" encoding="utf-8"?>
+<w:fonts xmlns:mc="http://schemas.openxmlformats.org/markup-compatibility/2006" xmlns:r="http://schemas.openxmlformats.org/officeDocument/2006/relationships" xmlns:w="http://schemas.openxmlformats.org/wordprocessingml/2006/main" xmlns:w14="http://schemas.microsoft.com/office/word/2010/wordml" xmlns:w15="http://schemas.microsoft.com/office/word/2012/wordml" xmlns:w16se="http://schemas.microsoft.com/office/word/2015/wordml/symex" mc:Ignorable="w14 w15 w16se">
+  <w:font w:name="Calibri">
+    <w:panose1 w:val="020F0502020204030204"/>
+    <w:charset w:val="00"/>
+    <w:family w:val="swiss"/>
+    <w:pitch w:val="variable"/>
+    <w:sig w:usb0="E0002AFF" w:usb1="4000ACFF" w:usb2="00000001" w:usb3="00000000" w:csb0="000001FF" w:csb1="00000000"/>
+  </w:font>
+  <w:font w:name="Times New Roman">
+    <w:panose1 w:val="02020603050405020304"/>
+    <w:charset w:val="00"/>
+    <w:family w:val="roman"/>
+    <w:pitch w:val="variable"/>
+    <w:sig w:usb0="E0002AFF" w:usb1="C0007843" w:usb2="00000009" w:usb3="00000000" w:csb0="000001FF" w:csb1="00000000"/>
+  </w:font>
+  <w:font w:name="OpenSans">
+    <w:panose1 w:val="00000000000000000000"/>
+    <w:charset w:val="00"/>
+    <w:family w:val="swiss"/>
+    <w:notTrueType/>
+    <w:pitch w:val="default"/>
+    <w:sig w:usb0="00000003" w:usb1="00000000" w:usb2="00000000" w:usb3="00000000" w:csb0="00000001" w:csb1="00000000"/>
+  </w:font>
+  <w:font w:name="Calibri Light">
+    <w:panose1 w:val="020F0302020204030204"/>
+    <w:charset w:val="00"/>
+    <w:family w:val="swiss"/>
+    <w:pitch w:val="variable"/>
+    <w:sig w:usb0="A0002AEF" w:usb1="4000207B" w:usb2="00000000" w:usb3="00000000" w:csb0="000001FF" w:csb1="00000000"/>
+  </w:font>
+</w:fonts>
+</file>
+
+<file path=word/glossary/settings.xml><?xml version="1.0" encoding="utf-8"?>
+<w:settings xmlns:mc="http://schemas.openxmlformats.org/markup-compatibility/2006" xmlns:o="urn:schemas-microsoft-com:office:office" xmlns:r="http://schemas.openxmlformats.org/officeDocument/2006/relationships" xmlns:m="http://schemas.openxmlformats.org/officeDocument/2006/math" xmlns:v="urn:schemas-microsoft-com:vml" xmlns:w10="urn:schemas-microsoft-com:office:word" xmlns:w="http://schemas.openxmlformats.org/wordprocessingml/2006/main" xmlns:w14="http://schemas.microsoft.com/office/word/2010/wordml" xmlns:w15="http://schemas.microsoft.com/office/word/2012/wordml" xmlns:w16se="http://schemas.microsoft.com/office/word/2015/wordml/symex" xmlns:sl="http://schemas.openxmlformats.org/schemaLibrary/2006/main" mc:Ignorable="w14 w15 w16se">
+  <w:view w:val="normal"/>
+  <w:revisionView w:insDel="0" w:formatting="0" w:inkAnnotations="0"/>
+  <w:defaultTabStop w:val="720"/>
+  <w:characterSpacingControl w:val="doNotCompress"/>
+  <w:compat>
+    <w:useFELayout/>
+    <w:compatSetting w:name="compatibilityMode" w:uri="http://schemas.microsoft.com/office/word" w:val="15"/>
+    <w:compatSetting w:name="overrideTableStyleFontSizeAndJustification" w:uri="http://schemas.microsoft.com/office/word" w:val="1"/>
+    <w:compatSetting w:name="enableOpenTypeFeatures" w:uri="http://schemas.microsoft.com/office/word" w:val="1"/>
+    <w:compatSetting w:name="doNotFlipMirrorIndents" w:uri="http://schemas.microsoft.com/office/word" w:val="1"/>
+    <w:compatSetting w:name="differentiateMultirowTableHeaders" w:uri="http://schemas.microsoft.com/office/word" w:val="1"/>
+  </w:compat>
+  <w:rsids>
+    <w:rsidRoot w:val="005E0E03"/>
+    <w:rsid w:val="00191F7E"/>
+    <w:rsid w:val="005E0E03"/>
+  </w:rsids>
+  <m:mathPr>
+    <m:mathFont m:val="Cambria Math"/>
+    <m:brkBin m:val="before"/>
+    <m:brkBinSub m:val="--"/>
+    <m:smallFrac m:val="0"/>
+    <m:dispDef/>
+    <m:lMargin m:val="0"/>
+    <m:rMargin m:val="0"/>
+    <m:defJc m:val="centerGroup"/>
+    <m:wrapIndent m:val="1440"/>
+    <m:intLim m:val="subSup"/>
+    <m:naryLim m:val="undOvr"/>
+  </m:mathPr>
+  <w:themeFontLang w:val="en-US"/>
+  <w:clrSchemeMapping w:bg1="light1" w:t1="dark1" w:bg2="light2" w:t2="dark2" w:accent1="accent1" w:accent2="accent2" w:accent3="accent3" w:accent4="accent4" w:accent5="accent5" w:accent6="accent6" w:hyperlink="hyperlink" w:followedHyperlink="followedHyperlink"/>
+  <w:decimalSymbol w:val="."/>
+  <w:listSeparator w:val=","/>
+  <w15:chartTrackingRefBased/>
+</w:settings>
+</file>
+
+<file path=word/glossary/styles.xml><?xml version="1.0" encoding="utf-8"?>
+<w:styles xmlns:mc="http://schemas.openxmlformats.org/markup-compatibility/2006" xmlns:r="http://schemas.openxmlformats.org/officeDocument/2006/relationships" xmlns:w="http://schemas.openxmlformats.org/wordprocessingml/2006/main" xmlns:w14="http://schemas.microsoft.com/office/word/2010/wordml" xmlns:w15="http://schemas.microsoft.com/office/word/2012/wordml" xmlns:w16se="http://schemas.microsoft.com/office/word/2015/wordml/symex" mc:Ignorable="w14 w15 w16se">
+  <w:docDefaults>
+    <w:rPrDefault>
+      <w:rPr>
+        <w:rFonts w:asciiTheme="minorHAnsi" w:eastAsiaTheme="minorEastAsia" w:hAnsiTheme="minorHAnsi" w:cstheme="minorBidi"/>
+        <w:sz w:val="22"/>
+        <w:szCs w:val="22"/>
+        <w:lang w:val="en-US" w:eastAsia="en-US" w:bidi="ar-SA"/>
+      </w:rPr>
+    </w:rPrDefault>
+    <w:pPrDefault>
+      <w:pPr>
+        <w:spacing w:after="160" w:line="259" w:lineRule="auto"/>
+      </w:pPr>
+    </w:pPrDefault>
+  </w:docDefaults>
+  <w:latentStyles w:defLockedState="0" w:defUIPriority="99" w:defSemiHidden="0" w:defUnhideWhenUsed="0" w:defQFormat="0" w:count="371">
+    <w:lsdException w:name="Normal" w:uiPriority="0" w:qFormat="1"/>
+    <w:lsdException w:name="heading 1" w:uiPriority="9" w:qFormat="1"/>
+    <w:lsdException w:name="heading 2" w:semiHidden="1" w:uiPriority="9" w:unhideWhenUsed="1" w:qFormat="1"/>
+    <w:lsdException w:name="heading 3" w:semiHidden="1" w:uiPriority="9" w:unhideWhenUsed="1" w:qFormat="1"/>
+    <w:lsdException w:name="heading 4" w:semiHidden="1" w:uiPriority="9" w:unhideWhenUsed="1" w:qFormat="1"/>
+    <w:lsdException w:name="heading 5" w:semiHidden="1" w:uiPriority="9" w:unhideWhenUsed="1" w:qFormat="1"/>
+    <w:lsdException w:name="heading 6" w:semiHidden="1" w:uiPriority="9" w:unhideWhenUsed="1" w:qFormat="1"/>
+    <w:lsdException w:name="heading 7" w:semiHidden="1" w:uiPriority="9" w:unhideWhenUsed="1" w:qFormat="1"/>
+    <w:lsdException w:name="heading 8" w:semiHidden="1" w:uiPriority="9" w:unhideWhenUsed="1" w:qFormat="1"/>
+    <w:lsdException w:name="heading 9" w:semiHidden="1" w:uiPriority="9" w:unhideWhenUsed="1" w:qFormat="1"/>
+    <w:lsdException w:name="index 1" w:semiHidden="1" w:unhideWhenUsed="1"/>
+    <w:lsdException w:name="index 2" w:semiHidden="1" w:unhideWhenUsed="1"/>
+    <w:lsdException w:name="index 3" w:semiHidden="1" w:unhideWhenUsed="1"/>
+    <w:lsdException w:name="index 4" w:semiHidden="1" w:unhideWhenUsed="1"/>
+    <w:lsdException w:name="index 5" w:semiHidden="1" w:unhideWhenUsed="1"/>
+    <w:lsdException w:name="index 6" w:semiHidden="1" w:unhideWhenUsed="1"/>
+    <w:lsdException w:name="index 7" w:semiHidden="1" w:unhideWhenUsed="1"/>
+    <w:lsdException w:name="index 8" w:semiHidden="1" w:unhideWhenUsed="1"/>
+    <w:lsdException w:name="index 9" w:semiHidden="1" w:unhideWhenUsed="1"/>
+    <w:lsdException w:name="toc 1" w:semiHidden="1" w:uiPriority="39" w:unhideWhenUsed="1"/>
+    <w:lsdException w:name="toc 2" w:semiHidden="1" w:uiPriority="39" w:unhideWhenUsed="1"/>
+    <w:lsdException w:name="toc 3" w:semiHidden="1" w:uiPriority="39" w:unhideWhenUsed="1"/>
+    <w:lsdException w:name="toc 4" w:semiHidden="1" w:uiPriority="39" w:unhideWhenUsed="1"/>
+    <w:lsdException w:name="toc 5" w:semiHidden="1" w:uiPriority="39" w:unhideWhenUsed="1"/>
+    <w:lsdException w:name="toc 6" w:semiHidden="1" w:uiPriority="39" w:unhideWhenUsed="1"/>
+    <w:lsdException w:name="toc 7" w:semiHidden="1" w:uiPriority="39" w:unhideWhenUsed="1"/>
+    <w:lsdException w:name="toc 8" w:semiHidden="1" w:uiPriority="39" w:unhideWhenUsed="1"/>
+    <w:lsdException w:name="toc 9" w:semiHidden="1" w:uiPriority="39" w:unhideWhenUsed="1"/>
+    <w:lsdException w:name="Normal Indent" w:semiHidden="1" w:unhideWhenUsed="1"/>
+    <w:lsdException w:name="footnote text" w:semiHidden="1" w:unhideWhenUsed="1"/>
+    <w:lsdException w:name="annotation text" w:semiHidden="1" w:unhideWhenUsed="1"/>
+    <w:lsdException w:name="header" w:semiHidden="1" w:unhideWhenUsed="1"/>
+    <w:lsdException w:name="footer" w:semiHidden="1" w:unhideWhenUsed="1"/>
+    <w:lsdException w:name="index heading" w:semiHidden="1" w:unhideWhenUsed="1"/>
+    <w:lsdException w:name="caption" w:semiHidden="1" w:uiPriority="35" w:unhideWhenUsed="1" w:qFormat="1"/>
+    <w:lsdException w:name="table of figures" w:semiHidden="1" w:unhideWhenUsed="1"/>
+    <w:lsdException w:name="envelope address" w:semiHidden="1" w:unhideWhenUsed="1"/>
+    <w:lsdException w:name="envelope return" w:semiHidden="1" w:unhideWhenUsed="1"/>
+    <w:lsdException w:name="footnote reference" w:semiHidden="1" w:unhideWhenUsed="1"/>
+    <w:lsdException w:name="annotation reference" w:semiHidden="1" w:unhideWhenUsed="1"/>
+    <w:lsdException w:name="line number" w:semiHidden="1" w:unhideWhenUsed="1"/>
+    <w:lsdException w:name="page number" w:semiHidden="1" w:unhideWhenUsed="1"/>
+    <w:lsdException w:name="endnote reference" w:semiHidden="1" w:unhideWhenUsed="1"/>
+    <w:lsdException w:name="endnote text" w:semiHidden="1" w:unhideWhenUsed="1"/>
+    <w:lsdException w:name="table of authorities" w:semiHidden="1" w:unhideWhenUsed="1"/>
+    <w:lsdException w:name="macro" w:semiHidden="1" w:unhideWhenUsed="1"/>
+    <w:lsdException w:name="toa heading" w:semiHidden="1" w:unhideWhenUsed="1"/>
+    <w:lsdException w:name="List" w:semiHidden="1" w:unhideWhenUsed="1"/>
+    <w:lsdException w:name="List Bullet" w:semiHidden="1" w:unhideWhenUsed="1"/>
+    <w:lsdException w:name="List Number" w:semiHidden="1" w:unhideWhenUsed="1"/>
+    <w:lsdException w:name="List 2" w:semiHidden="1" w:unhideWhenUsed="1"/>
+    <w:lsdException w:name="List 3" w:semiHidden="1" w:unhideWhenUsed="1"/>
+    <w:lsdException w:name="List 4" w:semiHidden="1" w:unhideWhenUsed="1"/>
+    <w:lsdException w:name="List 5" w:semiHidden="1" w:unhideWhenUsed="1"/>
+    <w:lsdException w:name="List Bullet 2" w:semiHidden="1" w:unhideWhenUsed="1"/>
+    <w:lsdException w:name="List Bullet 3" w:semiHidden="1" w:unhideWhenUsed="1"/>
+    <w:lsdException w:name="List Bullet 4" w:semiHidden="1" w:unhideWhenUsed="1"/>
+    <w:lsdException w:name="List Bullet 5" w:semiHidden="1" w:unhideWhenUsed="1"/>
+    <w:lsdException w:name="List Number 2" w:semiHidden="1" w:unhideWhenUsed="1"/>
+    <w:lsdException w:name="List Number 3" w:semiHidden="1" w:unhideWhenUsed="1"/>
+    <w:lsdException w:name="List Number 4" w:semiHidden="1" w:unhideWhenUsed="1"/>
+    <w:lsdException w:name="List Number 5" w:semiHidden="1" w:unhideWhenUsed="1"/>
+    <w:lsdException w:name="Title" w:uiPriority="10" w:qFormat="1"/>
+    <w:lsdException w:name="Closing" w:semiHidden="1" w:unhideWhenUsed="1"/>
+    <w:lsdException w:name="Signature" w:semiHidden="1" w:unhideWhenUsed="1"/>
+    <w:lsdException w:name="Default Paragraph Font" w:semiHidden="1" w:uiPriority="1" w:unhideWhenUsed="1"/>
+    <w:lsdException w:name="Body Text" w:semiHidden="1" w:unhideWhenUsed="1"/>
+    <w:lsdException w:name="Body Text Indent" w:semiHidden="1" w:unhideWhenUsed="1"/>
+    <w:lsdException w:name="List Continue" w:semiHidden="1" w:unhideWhenUsed="1"/>
+    <w:lsdException w:name="List Continue 2" w:semiHidden="1" w:unhideWhenUsed="1"/>
+    <w:lsdException w:name="List Continue 3" w:semiHidden="1" w:unhideWhenUsed="1"/>
+    <w:lsdException w:name="List Continue 4" w:semiHidden="1" w:unhideWhenUsed="1"/>
+    <w:lsdException w:name="List Continue 5" w:semiHidden="1" w:unhideWhenUsed="1"/>
+    <w:lsdException w:name="Message Header" w:semiHidden="1" w:unhideWhenUsed="1"/>
+    <w:lsdException w:name="Subtitle" w:uiPriority="11" w:qFormat="1"/>
+    <w:lsdException w:name="Salutation" w:semiHidden="1" w:unhideWhenUsed="1"/>
+    <w:lsdException w:name="Date" w:semiHidden="1" w:unhideWhenUsed="1"/>
+    <w:lsdException w:name="Body Text First Indent" w:semiHidden="1" w:unhideWhenUsed="1"/>
+    <w:lsdException w:name="Body Text First Indent 2" w:semiHidden="1" w:unhideWhenUsed="1"/>
+    <w:lsdException w:name="Note Heading" w:semiHidden="1" w:unhideWhenUsed="1"/>
+    <w:lsdException w:name="Body Text 2" w:semiHidden="1" w:unhideWhenUsed="1"/>
+    <w:lsdException w:name="Body Text 3" w:semiHidden="1" w:unhideWhenUsed="1"/>
+    <w:lsdException w:name="Body Text Indent 2" w:semiHidden="1" w:unhideWhenUsed="1"/>
+    <w:lsdException w:name="Body Text Indent 3" w:semiHidden="1" w:unhideWhenUsed="1"/>
+    <w:lsdException w:name="Block Text" w:semiHidden="1" w:unhideWhenUsed="1"/>
+    <w:lsdException w:name="Hyperlink" w:semiHidden="1" w:unhideWhenUsed="1"/>
+    <w:lsdException w:name="FollowedHyperlink" w:semiHidden="1" w:unhideWhenUsed="1"/>
+    <w:lsdException w:name="Strong" w:uiPriority="22" w:qFormat="1"/>
+    <w:lsdException w:name="Emphasis" w:uiPriority="20" w:qFormat="1"/>
+    <w:lsdException w:name="Document Map" w:semiHidden="1" w:unhideWhenUsed="1"/>
+    <w:lsdException w:name="Plain Text" w:semiHidden="1" w:unhideWhenUsed="1"/>
+    <w:lsdException w:name="E-mail Signature" w:semiHidden="1" w:unhideWhenUsed="1"/>
+    <w:lsdException w:name="HTML Top of Form" w:semiHidden="1" w:unhideWhenUsed="1"/>
+    <w:lsdException w:name="HTML Bottom of Form" w:semiHidden="1" w:unhideWhenUsed="1"/>
+    <w:lsdException w:name="Normal (Web)" w:semiHidden="1" w:unhideWhenUsed="1"/>
+    <w:lsdException w:name="HTML Acronym" w:semiHidden="1" w:unhideWhenUsed="1"/>
+    <w:lsdException w:name="HTML Address" w:semiHidden="1" w:unhideWhenUsed="1"/>
+    <w:lsdException w:name="HTML Cite" w:semiHidden="1" w:unhideWhenUsed="1"/>
+    <w:lsdException w:name="HTML Code" w:semiHidden="1" w:unhideWhenUsed="1"/>
+    <w:lsdException w:name="HTML Definition" w:semiHidden="1" w:unhideWhenUsed="1"/>
+    <w:lsdException w:name="HTML Keyboard" w:semiHidden="1" w:unhideWhenUsed="1"/>
+    <w:lsdException w:name="HTML Preformatted" w:semiHidden="1" w:unhideWhenUsed="1"/>
+    <w:lsdException w:name="HTML Sample" w:semiHidden="1" w:unhideWhenUsed="1"/>
+    <w:lsdException w:name="HTML Typewriter" w:semiHidden="1" w:unhideWhenUsed="1"/>
+    <w:lsdException w:name="HTML Variable" w:semiHidden="1" w:unhideWhenUsed="1"/>
+    <w:lsdException w:name="Normal Table" w:semiHidden="1" w:unhideWhenUsed="1"/>
+    <w:lsdException w:name="annotation subject" w:semiHidden="1" w:unhideWhenUsed="1"/>
+    <w:lsdException w:name="No List" w:semiHidden="1" w:unhideWhenUsed="1"/>
+    <w:lsdException w:name="Outline List 1" w:semiHidden="1" w:unhideWhenUsed="1"/>
+    <w:lsdException w:name="Outline List 2" w:semiHidden="1" w:unhideWhenUsed="1"/>
+    <w:lsdException w:name="Outline List 3" w:semiHidden="1" w:unhideWhenUsed="1"/>
+    <w:lsdException w:name="Table Simple 1" w:semiHidden="1" w:unhideWhenUsed="1"/>
+    <w:lsdException w:name="Table Simple 2" w:semiHidden="1" w:unhideWhenUsed="1"/>
+    <w:lsdException w:name="Table Simple 3" w:semiHidden="1" w:unhideWhenUsed="1"/>
+    <w:lsdException w:name="Table Classic 1" w:semiHidden="1" w:unhideWhenUsed="1"/>
+    <w:lsdException w:name="Table Classic 2" w:semiHidden="1" w:unhideWhenUsed="1"/>
+    <w:lsdException w:name="Table Classic 3" w:semiHidden="1" w:unhideWhenUsed="1"/>
+    <w:lsdException w:name="Table Classic 4" w:semiHidden="1" w:unhideWhenUsed="1"/>
+    <w:lsdException w:name="Table Colorful 1" w:semiHidden="1" w:unhideWhenUsed="1"/>
+    <w:lsdException w:name="Table Colorful 2" w:semiHidden="1" w:unhideWhenUsed="1"/>
+    <w:lsdException w:name="Table Colorful 3" w:semiHidden="1" w:unhideWhenUsed="1"/>
+    <w:lsdException w:name="Table Columns 1" w:semiHidden="1" w:unhideWhenUsed="1"/>
+    <w:lsdException w:name="Table Columns 2" w:semiHidden="1" w:unhideWhenUsed="1"/>
+    <w:lsdException w:name="Table Columns 3" w:semiHidden="1" w:unhideWhenUsed="1"/>
+    <w:lsdException w:name="Table Columns 4" w:semiHidden="1" w:unhideWhenUsed="1"/>
+    <w:lsdException w:name="Table Columns 5" w:semiHidden="1" w:unhideWhenUsed="1"/>
+    <w:lsdException w:name="Table Grid 1" w:semiHidden="1" w:unhideWhenUsed="1"/>
+    <w:lsdException w:name="Table Grid 2" w:semiHidden="1" w:unhideWhenUsed="1"/>
+    <w:lsdException w:name="Table Grid 3" w:semiHidden="1" w:unhideWhenUsed="1"/>
+    <w:lsdException w:name="Table Grid 4" w:semiHidden="1" w:unhideWhenUsed="1"/>
+    <w:lsdException w:name="Table Grid 5" w:semiHidden="1" w:unhideWhenUsed="1"/>
+    <w:lsdException w:name="Table Grid 6" w:semiHidden="1" w:unhideWhenUsed="1"/>
+    <w:lsdException w:name="Table Grid 7" w:semiHidden="1" w:unhideWhenUsed="1"/>
+    <w:lsdException w:name="Table Grid 8" w:semiHidden="1" w:unhideWhenUsed="1"/>
+    <w:lsdException w:name="Table List 1" w:semiHidden="1" w:unhideWhenUsed="1"/>
+    <w:lsdException w:name="Table List 2" w:semiHidden="1" w:unhideWhenUsed="1"/>
+    <w:lsdException w:name="Table List 3" w:semiHidden="1" w:unhideWhenUsed="1"/>
+    <w:lsdException w:name="Table List 4" w:semiHidden="1" w:unhideWhenUsed="1"/>
+    <w:lsdException w:name="Table List 5" w:semiHidden="1" w:unhideWhenUsed="1"/>
+    <w:lsdException w:name="Table List 6" w:semiHidden="1" w:unhideWhenUsed="1"/>
+    <w:lsdException w:name="Table List 7" w:semiHidden="1" w:unhideWhenUsed="1"/>
+    <w:lsdException w:name="Table List 8" w:semiHidden="1" w:unhideWhenUsed="1"/>
+    <w:lsdException w:name="Table 3D effects 1" w:semiHidden="1" w:unhideWhenUsed="1"/>
+    <w:lsdException w:name="Table 3D effects 2" w:semiHidden="1" w:unhideWhenUsed="1"/>
+    <w:lsdException w:name="Table 3D effects 3" w:semiHidden="1" w:unhideWhenUsed="1"/>
+    <w:lsdException w:name="Table Contemporary" w:semiHidden="1" w:unhideWhenUsed="1"/>
+    <w:lsdException w:name="Table Elegant" w:semiHidden="1" w:unhideWhenUsed="1"/>
+    <w:lsdException w:name="Table Professional" w:semiHidden="1" w:unhideWhenUsed="1"/>
+    <w:lsdException w:name="Table Subtle 1" w:semiHidden="1" w:unhideWhenUsed="1"/>
+    <w:lsdException w:name="Table Subtle 2" w:semiHidden="1" w:unhideWhenUsed="1"/>
+    <w:lsdException w:name="Table Web 1" w:semiHidden="1" w:unhideWhenUsed="1"/>
+    <w:lsdException w:name="Table Web 2" w:semiHidden="1" w:unhideWhenUsed="1"/>
+    <w:lsdException w:name="Table Web 3" w:semiHidden="1" w:unhideWhenUsed="1"/>
+    <w:lsdException w:name="Balloon Text" w:semiHidden="1" w:unhideWhenUsed="1"/>
+    <w:lsdException w:name="Table Grid" w:uiPriority="39"/>
+    <w:lsdException w:name="Table Theme" w:semiHidden="1" w:unhideWhenUsed="1"/>
+    <w:lsdException w:name="Placeholder Text" w:semiHidden="1"/>
+    <w:lsdException w:name="No Spacing" w:uiPriority="1" w:qFormat="1"/>
+    <w:lsdException w:name="Light Shading" w:uiPriority="60"/>
+    <w:lsdException w:name="Light List" w:uiPriority="61"/>
+    <w:lsdException w:name="Light Grid" w:uiPriority="62"/>
+    <w:lsdException w:name="Medium Shading 1" w:uiPriority="63"/>
+    <w:lsdException w:name="Medium Shading 2" w:uiPriority="64"/>
+    <w:lsdException w:name="Medium List 1" w:uiPriority="65"/>
+    <w:lsdException w:name="Medium List 2" w:uiPriority="66"/>
+    <w:lsdException w:name="Medium Grid 1" w:uiPriority="67"/>
+    <w:lsdException w:name="Medium Grid 2" w:uiPriority="68"/>
+    <w:lsdException w:name="Medium Grid 3" w:uiPriority="69"/>
+    <w:lsdException w:name="Dark List" w:uiPriority="70"/>
+    <w:lsdException w:name="Colorful Shading" w:uiPriority="71"/>
+    <w:lsdException w:name="Colorful List" w:uiPriority="72"/>
+    <w:lsdException w:name="Colorful Grid" w:uiPriority="73"/>
+    <w:lsdException w:name="Light Shading Accent 1" w:uiPriority="60"/>
+    <w:lsdException w:name="Light List Accent 1" w:uiPriority="61"/>
+    <w:lsdException w:name="Light Grid Accent 1" w:uiPriority="62"/>
+    <w:lsdException w:name="Medium Shading 1 Accent 1" w:uiPriority="63"/>
+    <w:lsdException w:name="Medium Shading 2 Accent 1" w:uiPriority="64"/>
+    <w:lsdException w:name="Medium List 1 Accent 1" w:uiPriority="65"/>
+    <w:lsdException w:name="Revision" w:semiHidden="1"/>
+    <w:lsdException w:name="List Paragraph" w:uiPriority="34" w:qFormat="1"/>
+    <w:lsdException w:name="Quote" w:uiPriority="29" w:qFormat="1"/>
+    <w:lsdException w:name="Intense Quote" w:uiPriority="30" w:qFormat="1"/>
+    <w:lsdException w:name="Medium List 2 Accent 1" w:uiPriority="66"/>
+    <w:lsdException w:name="Medium Grid 1 Accent 1" w:uiPriority="67"/>
+    <w:lsdException w:name="Medium Grid 2 Accent 1" w:uiPriority="68"/>
+    <w:lsdException w:name="Medium Grid 3 Accent 1" w:uiPriority="69"/>
+    <w:lsdException w:name="Dark List Accent 1" w:uiPriority="70"/>
+    <w:lsdException w:name="Colorful Shading Accent 1" w:uiPriority="71"/>
+    <w:lsdException w:name="Colorful List Accent 1" w:uiPriority="72"/>
+    <w:lsdException w:name="Colorful Grid Accent 1" w:uiPriority="73"/>
+    <w:lsdException w:name="Light Shading Accent 2" w:uiPriority="60"/>
+    <w:lsdException w:name="Light List Accent 2" w:uiPriority="61"/>
+    <w:lsdException w:name="Light Grid Accent 2" w:uiPriority="62"/>
+    <w:lsdException w:name="Medium Shading 1 Accent 2" w:uiPriority="63"/>
+    <w:lsdException w:name="Medium Shading 2 Accent 2" w:uiPriority="64"/>
+    <w:lsdException w:name="Medium List 1 Accent 2" w:uiPriority="65"/>
+    <w:lsdException w:name="Medium List 2 Accent 2" w:uiPriority="66"/>
+    <w:lsdException w:name="Medium Grid 1 Accent 2" w:uiPriority="67"/>
+    <w:lsdException w:name="Medium Grid 2 Accent 2" w:uiPriority="68"/>
+    <w:lsdException w:name="Medium Grid 3 Accent 2" w:uiPriority="69"/>
+    <w:lsdException w:name="Dark List Accent 2" w:uiPriority="70"/>
+    <w:lsdException w:name="Colorful Shading Accent 2" w:uiPriority="71"/>
+    <w:lsdException w:name="Colorful List Accent 2" w:uiPriority="72"/>
+    <w:lsdException w:name="Colorful Grid Accent 2" w:uiPriority="73"/>
+    <w:lsdException w:name="Light Shading Accent 3" w:uiPriority="60"/>
+    <w:lsdException w:name="Light List Accent 3" w:uiPriority="61"/>
+    <w:lsdException w:name="Light Grid Accent 3" w:uiPriority="62"/>
+    <w:lsdException w:name="Medium Shading 1 Accent 3" w:uiPriority="63"/>
+    <w:lsdException w:name="Medium Shading 2 Accent 3" w:uiPriority="64"/>
+    <w:lsdException w:name="Medium List 1 Accent 3" w:uiPriority="65"/>
+    <w:lsdException w:name="Medium List 2 Accent 3" w:uiPriority="66"/>
+    <w:lsdException w:name="Medium Grid 1 Accent 3" w:uiPriority="67"/>
+    <w:lsdException w:name="Medium Grid 2 Accent 3" w:uiPriority="68"/>
+    <w:lsdException w:name="Medium Grid 3 Accent 3" w:uiPriority="69"/>
+    <w:lsdException w:name="Dark List Accent 3" w:uiPriority="70"/>
+    <w:lsdException w:name="Colorful Shading Accent 3" w:uiPriority="71"/>
+    <w:lsdException w:name="Colorful List Accent 3" w:uiPriority="72"/>
+    <w:lsdException w:name="Colorful Grid Accent 3" w:uiPriority="73"/>
+    <w:lsdException w:name="Light Shading Accent 4" w:uiPriority="60"/>
+    <w:lsdException w:name="Light List Accent 4" w:uiPriority="61"/>
+    <w:lsdException w:name="Light Grid Accent 4" w:uiPriority="62"/>
+    <w:lsdException w:name="Medium Shading 1 Accent 4" w:uiPriority="63"/>
+    <w:lsdException w:name="Medium Shading 2 Accent 4" w:uiPriority="64"/>
+    <w:lsdException w:name="Medium List 1 Accent 4" w:uiPriority="65"/>
+    <w:lsdException w:name="Medium List 2 Accent 4" w:uiPriority="66"/>
+    <w:lsdException w:name="Medium Grid 1 Accent 4" w:uiPriority="67"/>
+    <w:lsdException w:name="Medium Grid 2 Accent 4" w:uiPriority="68"/>
+    <w:lsdException w:name="Medium Grid 3 Accent 4" w:uiPriority="69"/>
+    <w:lsdException w:name="Dark List Accent 4" w:uiPriority="70"/>
+    <w:lsdException w:name="Colorful Shading Accent 4" w:uiPriority="71"/>
+    <w:lsdException w:name="Colorful List Accent 4" w:uiPriority="72"/>
+    <w:lsdException w:name="Colorful Grid Accent 4" w:uiPriority="73"/>
+    <w:lsdException w:name="Light Shading Accent 5" w:uiPriority="60"/>
+    <w:lsdException w:name="Light List Accent 5" w:uiPriority="61"/>
+    <w:lsdException w:name="Light Grid Accent 5" w:uiPriority="62"/>
+    <w:lsdException w:name="Medium Shading 1 Accent 5" w:uiPriority="63"/>
+    <w:lsdException w:name="Medium Shading 2 Accent 5" w:uiPriority="64"/>
+    <w:lsdException w:name="Medium List 1 Accent 5" w:uiPriority="65"/>
+    <w:lsdException w:name="Medium List 2 Accent 5" w:uiPriority="66"/>
+    <w:lsdException w:name="Medium Grid 1 Accent 5" w:uiPriority="67"/>
+    <w:lsdException w:name="Medium Grid 2 Accent 5" w:uiPriority="68"/>
+    <w:lsdException w:name="Medium Grid 3 Accent 5" w:uiPriority="69"/>
+    <w:lsdException w:name="Dark List Accent 5" w:uiPriority="70"/>
+    <w:lsdException w:name="Colorful Shading Accent 5" w:uiPriority="71"/>
+    <w:lsdException w:name="Colorful List Accent 5" w:uiPriority="72"/>
+    <w:lsdException w:name="Colorful Grid Accent 5" w:uiPriority="73"/>
+    <w:lsdException w:name="Light Shading Accent 6" w:uiPriority="60"/>
+    <w:lsdException w:name="Light List Accent 6" w:uiPriority="61"/>
+    <w:lsdException w:name="Light Grid Accent 6" w:uiPriority="62"/>
+    <w:lsdException w:name="Medium Shading 1 Accent 6" w:uiPriority="63"/>
+    <w:lsdException w:name="Medium Shading 2 Accent 6" w:uiPriority="64"/>
+    <w:lsdException w:name="Medium List 1 Accent 6" w:uiPriority="65"/>
+    <w:lsdException w:name="Medium List 2 Accent 6" w:uiPriority="66"/>
+    <w:lsdException w:name="Medium Grid 1 Accent 6" w:uiPriority="67"/>
+    <w:lsdException w:name="Medium Grid 2 Accent 6" w:uiPriority="68"/>
+    <w:lsdException w:name="Medium Grid 3 Accent 6" w:uiPriority="69"/>
+    <w:lsdException w:name="Dark List Accent 6" w:uiPriority="70"/>
+    <w:lsdException w:name="Colorful Shading Accent 6" w:uiPriority="71"/>
+    <w:lsdException w:name="Colorful List Accent 6" w:uiPriority="72"/>
+    <w:lsdException w:name="Colorful Grid Accent 6" w:uiPriority="73"/>
+    <w:lsdException w:name="Subtle Emphasis" w:uiPriority="19" w:qFormat="1"/>
+    <w:lsdException w:name="Intense Emphasis" w:uiPriority="21" w:qFormat="1"/>
+    <w:lsdException w:name="Subtle Reference" w:uiPriority="31" w:qFormat="1"/>
+    <w:lsdException w:name="Intense Reference" w:uiPriority="32" w:qFormat="1"/>
+    <w:lsdException w:name="Book Title" w:uiPriority="33" w:qFormat="1"/>
+    <w:lsdException w:name="Bibliography" w:semiHidden="1" w:uiPriority="37" w:unhideWhenUsed="1"/>
+    <w:lsdException w:name="TOC Heading" w:semiHidden="1" w:uiPriority="39" w:unhideWhenUsed="1" w:qFormat="1"/>
+    <w:lsdException w:name="Plain Table 1" w:uiPriority="41"/>
+    <w:lsdException w:name="Plain Table 2" w:uiPriority="42"/>
+    <w:lsdException w:name="Plain Table 3" w:uiPriority="43"/>
+    <w:lsdException w:name="Plain Table 4" w:uiPriority="44"/>
+    <w:lsdException w:name="Plain Table 5" w:uiPriority="45"/>
+    <w:lsdException w:name="Grid Table Light" w:uiPriority="40"/>
+    <w:lsdException w:name="Grid Table 1 Light" w:uiPriority="46"/>
+    <w:lsdException w:name="Grid Table 2" w:uiPriority="47"/>
+    <w:lsdException w:name="Grid Table 3" w:uiPriority="48"/>
+    <w:lsdException w:name="Grid Table 4" w:uiPriority="49"/>
+    <w:lsdException w:name="Grid Table 5 Dark" w:uiPriority="50"/>
+    <w:lsdException w:name="Grid Table 6 Colorful" w:uiPriority="51"/>
+    <w:lsdException w:name="Grid Table 7 Colorful" w:uiPriority="52"/>
+    <w:lsdException w:name="Grid Table 1 Light Accent 1" w:uiPriority="46"/>
+    <w:lsdException w:name="Grid Table 2 Accent 1" w:uiPriority="47"/>
+    <w:lsdException w:name="Grid Table 3 Accent 1" w:uiPriority="48"/>
+    <w:lsdException w:name="Grid Table 4 Accent 1" w:uiPriority="49"/>
+    <w:lsdException w:name="Grid Table 5 Dark Accent 1" w:uiPriority="50"/>
+    <w:lsdException w:name="Grid Table 6 Colorful Accent 1" w:uiPriority="51"/>
+    <w:lsdException w:name="Grid Table 7 Colorful Accent 1" w:uiPriority="52"/>
+    <w:lsdException w:name="Grid Table 1 Light Accent 2" w:uiPriority="46"/>
+    <w:lsdException w:name="Grid Table 2 Accent 2" w:uiPriority="47"/>
+    <w:lsdException w:name="Grid Table 3 Accent 2" w:uiPriority="48"/>
+    <w:lsdException w:name="Grid Table 4 Accent 2" w:uiPriority="49"/>
+    <w:lsdException w:name="Grid Table 5 Dark Accent 2" w:uiPriority="50"/>
+    <w:lsdException w:name="Grid Table 6 Colorful Accent 2" w:uiPriority="51"/>
+    <w:lsdException w:name="Grid Table 7 Colorful Accent 2" w:uiPriority="52"/>
+    <w:lsdException w:name="Grid Table 1 Light Accent 3" w:uiPriority="46"/>
+    <w:lsdException w:name="Grid Table 2 Accent 3" w:uiPriority="47"/>
+    <w:lsdException w:name="Grid Table 3 Accent 3" w:uiPriority="48"/>
+    <w:lsdException w:name="Grid Table 4 Accent 3" w:uiPriority="49"/>
+    <w:lsdException w:name="Grid Table 5 Dark Accent 3" w:uiPriority="50"/>
+    <w:lsdException w:name="Grid Table 6 Colorful Accent 3" w:uiPriority="51"/>
+    <w:lsdException w:name="Grid Table 7 Colorful Accent 3" w:uiPriority="52"/>
+    <w:lsdException w:name="Grid Table 1 Light Accent 4" w:uiPriority="46"/>
+    <w:lsdException w:name="Grid Table 2 Accent 4" w:uiPriority="47"/>
+    <w:lsdException w:name="Grid Table 3 Accent 4" w:uiPriority="48"/>
+    <w:lsdException w:name="Grid Table 4 Accent 4" w:uiPriority="49"/>
+    <w:lsdException w:name="Grid Table 5 Dark Accent 4" w:uiPriority="50"/>
+    <w:lsdException w:name="Grid Table 6 Colorful Accent 4" w:uiPriority="51"/>
+    <w:lsdException w:name="Grid Table 7 Colorful Accent 4" w:uiPriority="52"/>
+    <w:lsdException w:name="Grid Table 1 Light Accent 5" w:uiPriority="46"/>
+    <w:lsdException w:name="Grid Table 2 Accent 5" w:uiPriority="47"/>
+    <w:lsdException w:name="Grid Table 3 Accent 5" w:uiPriority="48"/>
+    <w:lsdException w:name="Grid Table 4 Accent 5" w:uiPriority="49"/>
+    <w:lsdException w:name="Grid Table 5 Dark Accent 5" w:uiPriority="50"/>
+    <w:lsdException w:name="Grid Table 6 Colorful Accent 5" w:uiPriority="51"/>
+    <w:lsdException w:name="Grid Table 7 Colorful Accent 5" w:uiPriority="52"/>
+    <w:lsdException w:name="Grid Table 1 Light Accent 6" w:uiPriority="46"/>
+    <w:lsdException w:name="Grid Table 2 Accent 6" w:uiPriority="47"/>
+    <w:lsdException w:name="Grid Table 3 Accent 6" w:uiPriority="48"/>
+    <w:lsdException w:name="Grid Table 4 Accent 6" w:uiPriority="49"/>
+    <w:lsdException w:name="Grid Table 5 Dark Accent 6" w:uiPriority="50"/>
+    <w:lsdException w:name="Grid Table 6 Colorful Accent 6" w:uiPriority="51"/>
+    <w:lsdException w:name="Grid Table 7 Colorful Accent 6" w:uiPriority="52"/>
+    <w:lsdException w:name="List Table 1 Light" w:uiPriority="46"/>
+    <w:lsdException w:name="List Table 2" w:uiPriority="47"/>
+    <w:lsdException w:name="List Table 3" w:uiPriority="48"/>
+    <w:lsdException w:name="List Table 4" w:uiPriority="49"/>
+    <w:lsdException w:name="List Table 5 Dark" w:uiPriority="50"/>
+    <w:lsdException w:name="List Table 6 Colorful" w:uiPriority="51"/>
+    <w:lsdException w:name="List Table 7 Colorful" w:uiPriority="52"/>
+    <w:lsdException w:name="List Table 1 Light Accent 1" w:uiPriority="46"/>
+    <w:lsdException w:name="List Table 2 Accent 1" w:uiPriority="47"/>
+    <w:lsdException w:name="List Table 3 Accent 1" w:uiPriority="48"/>
+    <w:lsdException w:name="List Table 4 Accent 1" w:uiPriority="49"/>
+    <w:lsdException w:name="List Table 5 Dark Accent 1" w:uiPriority="50"/>
+    <w:lsdException w:name="List Table 6 Colorful Accent 1" w:uiPriority="51"/>
+    <w:lsdException w:name="List Table 7 Colorful Accent 1" w:uiPriority="52"/>
+    <w:lsdException w:name="List Table 1 Light Accent 2" w:uiPriority="46"/>
+    <w:lsdException w:name="List Table 2 Accent 2" w:uiPriority="47"/>
+    <w:lsdException w:name="List Table 3 Accent 2" w:uiPriority="48"/>
+    <w:lsdException w:name="List Table 4 Accent 2" w:uiPriority="49"/>
+    <w:lsdException w:name="List Table 5 Dark Accent 2" w:uiPriority="50"/>
+    <w:lsdException w:name="List Table 6 Colorful Accent 2" w:uiPriority="51"/>
+    <w:lsdException w:name="List Table 7 Colorful Accent 2" w:uiPriority="52"/>
+    <w:lsdException w:name="List Table 1 Light Accent 3" w:uiPriority="46"/>
+    <w:lsdException w:name="List Table 2 Accent 3" w:uiPriority="47"/>
+    <w:lsdException w:name="List Table 3 Accent 3" w:uiPriority="48"/>
+    <w:lsdException w:name="List Table 4 Accent 3" w:uiPriority="49"/>
+    <w:lsdException w:name="List Table 5 Dark Accent 3" w:uiPriority="50"/>
+    <w:lsdException w:name="List Table 6 Colorful Accent 3" w:uiPriority="51"/>
+    <w:lsdException w:name="List Table 7 Colorful Accent 3" w:uiPriority="52"/>
+    <w:lsdException w:name="List Table 1 Light Accent 4" w:uiPriority="46"/>
+    <w:lsdException w:name="List Table 2 Accent 4" w:uiPriority="47"/>
+    <w:lsdException w:name="List Table 3 Accent 4" w:uiPriority="48"/>
+    <w:lsdException w:name="List Table 4 Accent 4" w:uiPriority="49"/>
+    <w:lsdException w:name="List Table 5 Dark Accent 4" w:uiPriority="50"/>
+    <w:lsdException w:name="List Table 6 Colorful Accent 4" w:uiPriority="51"/>
+    <w:lsdException w:name="List Table 7 Colorful Accent 4" w:uiPriority="52"/>
+    <w:lsdException w:name="List Table 1 Light Accent 5" w:uiPriority="46"/>
+    <w:lsdException w:name="List Table 2 Accent 5" w:uiPriority="47"/>
+    <w:lsdException w:name="List Table 3 Accent 5" w:uiPriority="48"/>
+    <w:lsdException w:name="List Table 4 Accent 5" w:uiPriority="49"/>
+    <w:lsdException w:name="List Table 5 Dark Accent 5" w:uiPriority="50"/>
+    <w:lsdException w:name="List Table 6 Colorful Accent 5" w:uiPriority="51"/>
+    <w:lsdException w:name="List Table 7 Colorful Accent 5" w:uiPriority="52"/>
+    <w:lsdException w:name="List Table 1 Light Accent 6" w:uiPriority="46"/>
+    <w:lsdException w:name="List Table 2 Accent 6" w:uiPriority="47"/>
+    <w:lsdException w:name="List Table 3 Accent 6" w:uiPriority="48"/>
+    <w:lsdException w:name="List Table 4 Accent 6" w:uiPriority="49"/>
+    <w:lsdException w:name="List Table 5 Dark Accent 6" w:uiPriority="50"/>
+    <w:lsdException w:name="List Table 6 Colorful Accent 6" w:uiPriority="51"/>
+    <w:lsdException w:name="List Table 7 Colorful Accent 6" w:uiPriority="52"/>
+  </w:latentStyles>
+  <w:style w:type="paragraph" w:default="1" w:styleId="Normal">
+    <w:name w:val="Normal"/>
+    <w:qFormat/>
+  </w:style>
+  <w:style w:type="character" w:default="1" w:styleId="DefaultParagraphFont">
+    <w:name w:val="Default Paragraph Font"/>
+    <w:uiPriority w:val="1"/>
+    <w:semiHidden/>
+    <w:unhideWhenUsed/>
+  </w:style>
+  <w:style w:type="table" w:default="1" w:styleId="TableNormal">
+    <w:name w:val="Normal Table"/>
+    <w:uiPriority w:val="99"/>
+    <w:semiHidden/>
+    <w:unhideWhenUsed/>
+    <w:tblPr>
+      <w:tblInd w:w="0" w:type="dxa"/>
+      <w:tblCellMar>
+        <w:top w:w="0" w:type="dxa"/>
+        <w:left w:w="108" w:type="dxa"/>
+        <w:bottom w:w="0" w:type="dxa"/>
+        <w:right w:w="108" w:type="dxa"/>
+      </w:tblCellMar>
+    </w:tblPr>
+  </w:style>
+  <w:style w:type="numbering" w:default="1" w:styleId="NoList">
+    <w:name w:val="No List"/>
+    <w:uiPriority w:val="99"/>
+    <w:semiHidden/>
+    <w:unhideWhenUsed/>
+  </w:style>
+  <w:style w:type="paragraph" w:customStyle="1" w:styleId="6F68DC649C4746A3B1BD9490B14D76F4">
+    <w:name w:val="6F68DC649C4746A3B1BD9490B14D76F4"/>
+    <w:rsid w:val="005E0E03"/>
+  </w:style>
+  <w:style w:type="paragraph" w:customStyle="1" w:styleId="A473434922794FE0AB167266326BC1F9">
+    <w:name w:val="A473434922794FE0AB167266326BC1F9"/>
+    <w:rsid w:val="005E0E03"/>
+  </w:style>
+</w:styles>
+</file>
+
+<file path=word/glossary/webSettings.xml><?xml version="1.0" encoding="utf-8"?>
+<w:webSettings xmlns:mc="http://schemas.openxmlformats.org/markup-compatibility/2006" xmlns:r="http://schemas.openxmlformats.org/officeDocument/2006/relationships" xmlns:w="http://schemas.openxmlformats.org/wordprocessingml/2006/main" xmlns:w14="http://schemas.microsoft.com/office/word/2010/wordml" xmlns:w15="http://schemas.microsoft.com/office/word/2012/wordml" xmlns:w16se="http://schemas.microsoft.com/office/word/2015/wordml/symex" mc:Ignorable="w14 w15 w16se">
+  <w:optimizeForBrowser/>
+  <w:allowPNG/>
+</w:webSettings>
 </file>
 
 <file path=word/theme/theme1.xml><?xml version="1.0" encoding="utf-8"?>
@@ -3816,4 +5645,23 @@
     </a:ext>
   </a:extLst>
 </a:theme>
+</file>
+
+<file path=customXml/item1.xml><?xml version="1.0" encoding="utf-8"?>
+<CoverPageProperties xmlns="http://schemas.microsoft.com/office/2006/coverPageProps">
+  <PublishDate/>
+  <Abstract>Codebook for Statistical Analysis</Abstract>
+  <CompanyAddress/>
+  <CompanyPhone/>
+  <CompanyFax/>
+  <CompanyEmail/>
+</CoverPageProperties>
+</file>
+
+<file path=customXml/itemProps1.xml><?xml version="1.0" encoding="utf-8"?>
+<ds:datastoreItem xmlns:ds="http://schemas.openxmlformats.org/officeDocument/2006/customXml" ds:itemID="{55AF091B-3C7A-41E3-B477-F2FDAA23CFDA}">
+  <ds:schemaRefs>
+    <ds:schemaRef ds:uri="http://schemas.microsoft.com/office/2006/coverPageProps"/>
+  </ds:schemaRefs>
+</ds:datastoreItem>
 </file>
</xml_diff>